<commit_message>
Added test strategy code samples
</commit_message>
<xml_diff>
--- a/hand-ins/Final project handin/church project.docx
+++ b/hand-ins/Final project handin/church project.docx
@@ -87,7 +87,7 @@
           <w:noProof/>
         </w:rPr>
       </w:pPr>
-      <w:bookmarkStart w:id="0" w:name="_Toc292989434"/>
+      <w:bookmarkStart w:id="0" w:name="_Toc293152856"/>
       <w:r>
         <w:t>Table of Contents</w:t>
       </w:r>
@@ -114,7 +114,7 @@
           <w:b w:val="0"/>
           <w:caps w:val="0"/>
           <w:noProof/>
-          <w:lang w:val="en-US" w:eastAsia="ja-JP"/>
+          <w:lang w:eastAsia="ja-JP"/>
         </w:rPr>
       </w:pPr>
       <w:r>
@@ -129,7 +129,7 @@
           <w:b w:val="0"/>
           <w:caps w:val="0"/>
           <w:noProof/>
-          <w:lang w:val="en-US" w:eastAsia="ja-JP"/>
+          <w:lang w:eastAsia="ja-JP"/>
         </w:rPr>
         <w:tab/>
       </w:r>
@@ -155,7 +155,7 @@
         <w:rPr>
           <w:noProof/>
         </w:rPr>
-        <w:instrText xml:space="preserve"> PAGEREF _Toc292989434 \h </w:instrText>
+        <w:instrText xml:space="preserve"> PAGEREF _Toc293152856 \h </w:instrText>
       </w:r>
       <w:r>
         <w:rPr>
@@ -193,7 +193,7 @@
           <w:b w:val="0"/>
           <w:caps w:val="0"/>
           <w:noProof/>
-          <w:lang w:val="en-US" w:eastAsia="ja-JP"/>
+          <w:lang w:eastAsia="ja-JP"/>
         </w:rPr>
       </w:pPr>
       <w:r>
@@ -208,7 +208,7 @@
           <w:b w:val="0"/>
           <w:caps w:val="0"/>
           <w:noProof/>
-          <w:lang w:val="en-US" w:eastAsia="ja-JP"/>
+          <w:lang w:eastAsia="ja-JP"/>
         </w:rPr>
         <w:tab/>
       </w:r>
@@ -234,7 +234,7 @@
         <w:rPr>
           <w:noProof/>
         </w:rPr>
-        <w:instrText xml:space="preserve"> PAGEREF _Toc292989435 \h </w:instrText>
+        <w:instrText xml:space="preserve"> PAGEREF _Toc293152857 \h </w:instrText>
       </w:r>
       <w:r>
         <w:rPr>
@@ -272,7 +272,7 @@
           <w:b w:val="0"/>
           <w:caps w:val="0"/>
           <w:noProof/>
-          <w:lang w:val="en-US" w:eastAsia="ja-JP"/>
+          <w:lang w:eastAsia="ja-JP"/>
         </w:rPr>
       </w:pPr>
       <w:r>
@@ -287,7 +287,7 @@
           <w:b w:val="0"/>
           <w:caps w:val="0"/>
           <w:noProof/>
-          <w:lang w:val="en-US" w:eastAsia="ja-JP"/>
+          <w:lang w:eastAsia="ja-JP"/>
         </w:rPr>
         <w:tab/>
       </w:r>
@@ -313,7 +313,7 @@
         <w:rPr>
           <w:noProof/>
         </w:rPr>
-        <w:instrText xml:space="preserve"> PAGEREF _Toc292989436 \h </w:instrText>
+        <w:instrText xml:space="preserve"> PAGEREF _Toc293152858 \h </w:instrText>
       </w:r>
       <w:r>
         <w:rPr>
@@ -351,7 +351,7 @@
           <w:noProof/>
           <w:sz w:val="24"/>
           <w:szCs w:val="24"/>
-          <w:lang w:val="en-US" w:eastAsia="ja-JP"/>
+          <w:lang w:eastAsia="ja-JP"/>
         </w:rPr>
       </w:pPr>
       <w:r>
@@ -366,7 +366,7 @@
           <w:noProof/>
           <w:sz w:val="24"/>
           <w:szCs w:val="24"/>
-          <w:lang w:val="en-US" w:eastAsia="ja-JP"/>
+          <w:lang w:eastAsia="ja-JP"/>
         </w:rPr>
         <w:tab/>
       </w:r>
@@ -392,7 +392,7 @@
         <w:rPr>
           <w:noProof/>
         </w:rPr>
-        <w:instrText xml:space="preserve"> PAGEREF _Toc292989437 \h </w:instrText>
+        <w:instrText xml:space="preserve"> PAGEREF _Toc293152859 \h </w:instrText>
       </w:r>
       <w:r>
         <w:rPr>
@@ -430,7 +430,7 @@
           <w:noProof/>
           <w:sz w:val="24"/>
           <w:szCs w:val="24"/>
-          <w:lang w:val="en-US" w:eastAsia="ja-JP"/>
+          <w:lang w:eastAsia="ja-JP"/>
         </w:rPr>
       </w:pPr>
       <w:r>
@@ -446,7 +446,7 @@
           <w:noProof/>
           <w:sz w:val="24"/>
           <w:szCs w:val="24"/>
-          <w:lang w:val="en-US" w:eastAsia="ja-JP"/>
+          <w:lang w:eastAsia="ja-JP"/>
         </w:rPr>
         <w:tab/>
       </w:r>
@@ -473,7 +473,7 @@
         <w:rPr>
           <w:noProof/>
         </w:rPr>
-        <w:instrText xml:space="preserve"> PAGEREF _Toc292989438 \h </w:instrText>
+        <w:instrText xml:space="preserve"> PAGEREF _Toc293152860 \h </w:instrText>
       </w:r>
       <w:r>
         <w:rPr>
@@ -511,7 +511,7 @@
           <w:b w:val="0"/>
           <w:caps w:val="0"/>
           <w:noProof/>
-          <w:lang w:val="en-US" w:eastAsia="ja-JP"/>
+          <w:lang w:eastAsia="ja-JP"/>
         </w:rPr>
       </w:pPr>
       <w:r>
@@ -526,7 +526,7 @@
           <w:b w:val="0"/>
           <w:caps w:val="0"/>
           <w:noProof/>
-          <w:lang w:val="en-US" w:eastAsia="ja-JP"/>
+          <w:lang w:eastAsia="ja-JP"/>
         </w:rPr>
         <w:tab/>
       </w:r>
@@ -552,7 +552,7 @@
         <w:rPr>
           <w:noProof/>
         </w:rPr>
-        <w:instrText xml:space="preserve"> PAGEREF _Toc292989439 \h </w:instrText>
+        <w:instrText xml:space="preserve"> PAGEREF _Toc293152861 \h </w:instrText>
       </w:r>
       <w:r>
         <w:rPr>
@@ -590,7 +590,7 @@
           <w:b w:val="0"/>
           <w:caps w:val="0"/>
           <w:noProof/>
-          <w:lang w:val="en-US" w:eastAsia="ja-JP"/>
+          <w:lang w:eastAsia="ja-JP"/>
         </w:rPr>
       </w:pPr>
       <w:r>
@@ -605,7 +605,7 @@
           <w:b w:val="0"/>
           <w:caps w:val="0"/>
           <w:noProof/>
-          <w:lang w:val="en-US" w:eastAsia="ja-JP"/>
+          <w:lang w:eastAsia="ja-JP"/>
         </w:rPr>
         <w:tab/>
       </w:r>
@@ -631,7 +631,7 @@
         <w:rPr>
           <w:noProof/>
         </w:rPr>
-        <w:instrText xml:space="preserve"> PAGEREF _Toc292989440 \h </w:instrText>
+        <w:instrText xml:space="preserve"> PAGEREF _Toc293152862 \h </w:instrText>
       </w:r>
       <w:r>
         <w:rPr>
@@ -669,7 +669,7 @@
           <w:b w:val="0"/>
           <w:caps w:val="0"/>
           <w:noProof/>
-          <w:lang w:val="en-US" w:eastAsia="ja-JP"/>
+          <w:lang w:eastAsia="ja-JP"/>
         </w:rPr>
       </w:pPr>
       <w:r>
@@ -684,7 +684,7 @@
           <w:b w:val="0"/>
           <w:caps w:val="0"/>
           <w:noProof/>
-          <w:lang w:val="en-US" w:eastAsia="ja-JP"/>
+          <w:lang w:eastAsia="ja-JP"/>
         </w:rPr>
         <w:tab/>
       </w:r>
@@ -710,7 +710,7 @@
         <w:rPr>
           <w:noProof/>
         </w:rPr>
-        <w:instrText xml:space="preserve"> PAGEREF _Toc292989441 \h </w:instrText>
+        <w:instrText xml:space="preserve"> PAGEREF _Toc293152863 \h </w:instrText>
       </w:r>
       <w:r>
         <w:rPr>
@@ -748,7 +748,7 @@
           <w:noProof/>
           <w:sz w:val="24"/>
           <w:szCs w:val="24"/>
-          <w:lang w:val="en-US" w:eastAsia="ja-JP"/>
+          <w:lang w:eastAsia="ja-JP"/>
         </w:rPr>
       </w:pPr>
       <w:r>
@@ -763,7 +763,7 @@
           <w:noProof/>
           <w:sz w:val="24"/>
           <w:szCs w:val="24"/>
-          <w:lang w:val="en-US" w:eastAsia="ja-JP"/>
+          <w:lang w:eastAsia="ja-JP"/>
         </w:rPr>
         <w:tab/>
       </w:r>
@@ -789,7 +789,7 @@
         <w:rPr>
           <w:noProof/>
         </w:rPr>
-        <w:instrText xml:space="preserve"> PAGEREF _Toc292989442 \h </w:instrText>
+        <w:instrText xml:space="preserve"> PAGEREF _Toc293152864 \h </w:instrText>
       </w:r>
       <w:r>
         <w:rPr>
@@ -827,7 +827,7 @@
           <w:noProof/>
           <w:sz w:val="24"/>
           <w:szCs w:val="24"/>
-          <w:lang w:val="en-US" w:eastAsia="ja-JP"/>
+          <w:lang w:eastAsia="ja-JP"/>
         </w:rPr>
       </w:pPr>
       <w:r>
@@ -842,7 +842,7 @@
           <w:noProof/>
           <w:sz w:val="24"/>
           <w:szCs w:val="24"/>
-          <w:lang w:val="en-US" w:eastAsia="ja-JP"/>
+          <w:lang w:eastAsia="ja-JP"/>
         </w:rPr>
         <w:tab/>
       </w:r>
@@ -868,7 +868,7 @@
         <w:rPr>
           <w:noProof/>
         </w:rPr>
-        <w:instrText xml:space="preserve"> PAGEREF _Toc292989443 \h </w:instrText>
+        <w:instrText xml:space="preserve"> PAGEREF _Toc293152865 \h </w:instrText>
       </w:r>
       <w:r>
         <w:rPr>
@@ -906,7 +906,7 @@
           <w:b w:val="0"/>
           <w:caps w:val="0"/>
           <w:noProof/>
-          <w:lang w:val="en-US" w:eastAsia="ja-JP"/>
+          <w:lang w:eastAsia="ja-JP"/>
         </w:rPr>
       </w:pPr>
       <w:r>
@@ -921,7 +921,7 @@
           <w:b w:val="0"/>
           <w:caps w:val="0"/>
           <w:noProof/>
-          <w:lang w:val="en-US" w:eastAsia="ja-JP"/>
+          <w:lang w:eastAsia="ja-JP"/>
         </w:rPr>
         <w:tab/>
       </w:r>
@@ -947,7 +947,7 @@
         <w:rPr>
           <w:noProof/>
         </w:rPr>
-        <w:instrText xml:space="preserve"> PAGEREF _Toc292989444 \h </w:instrText>
+        <w:instrText xml:space="preserve"> PAGEREF _Toc293152866 \h </w:instrText>
       </w:r>
       <w:r>
         <w:rPr>
@@ -964,7 +964,7 @@
         <w:rPr>
           <w:noProof/>
         </w:rPr>
-        <w:t>12</w:t>
+        <w:t>13</w:t>
       </w:r>
       <w:r>
         <w:rPr>
@@ -985,7 +985,7 @@
           <w:noProof/>
           <w:sz w:val="24"/>
           <w:szCs w:val="24"/>
-          <w:lang w:val="en-US" w:eastAsia="ja-JP"/>
+          <w:lang w:eastAsia="ja-JP"/>
         </w:rPr>
       </w:pPr>
       <w:r>
@@ -1000,7 +1000,7 @@
           <w:noProof/>
           <w:sz w:val="24"/>
           <w:szCs w:val="24"/>
-          <w:lang w:val="en-US" w:eastAsia="ja-JP"/>
+          <w:lang w:eastAsia="ja-JP"/>
         </w:rPr>
         <w:tab/>
       </w:r>
@@ -1026,7 +1026,7 @@
         <w:rPr>
           <w:noProof/>
         </w:rPr>
-        <w:instrText xml:space="preserve"> PAGEREF _Toc292989445 \h </w:instrText>
+        <w:instrText xml:space="preserve"> PAGEREF _Toc293152867 \h </w:instrText>
       </w:r>
       <w:r>
         <w:rPr>
@@ -1043,7 +1043,7 @@
         <w:rPr>
           <w:noProof/>
         </w:rPr>
-        <w:t>12</w:t>
+        <w:t>13</w:t>
       </w:r>
       <w:r>
         <w:rPr>
@@ -1064,7 +1064,7 @@
           <w:noProof/>
           <w:sz w:val="24"/>
           <w:szCs w:val="24"/>
-          <w:lang w:val="en-US" w:eastAsia="ja-JP"/>
+          <w:lang w:eastAsia="ja-JP"/>
         </w:rPr>
       </w:pPr>
       <w:r>
@@ -1080,7 +1080,7 @@
           <w:noProof/>
           <w:sz w:val="24"/>
           <w:szCs w:val="24"/>
-          <w:lang w:val="en-US" w:eastAsia="ja-JP"/>
+          <w:lang w:eastAsia="ja-JP"/>
         </w:rPr>
         <w:tab/>
       </w:r>
@@ -1107,7 +1107,7 @@
         <w:rPr>
           <w:noProof/>
         </w:rPr>
-        <w:instrText xml:space="preserve"> PAGEREF _Toc292989446 \h </w:instrText>
+        <w:instrText xml:space="preserve"> PAGEREF _Toc293152868 \h </w:instrText>
       </w:r>
       <w:r>
         <w:rPr>
@@ -1124,7 +1124,7 @@
         <w:rPr>
           <w:noProof/>
         </w:rPr>
-        <w:t>13</w:t>
+        <w:t>14</w:t>
       </w:r>
       <w:r>
         <w:rPr>
@@ -1145,7 +1145,7 @@
           <w:noProof/>
           <w:sz w:val="24"/>
           <w:szCs w:val="24"/>
-          <w:lang w:val="en-US" w:eastAsia="ja-JP"/>
+          <w:lang w:eastAsia="ja-JP"/>
         </w:rPr>
       </w:pPr>
       <w:r>
@@ -1161,7 +1161,7 @@
           <w:noProof/>
           <w:sz w:val="24"/>
           <w:szCs w:val="24"/>
-          <w:lang w:val="en-US" w:eastAsia="ja-JP"/>
+          <w:lang w:eastAsia="ja-JP"/>
         </w:rPr>
         <w:tab/>
       </w:r>
@@ -1188,7 +1188,7 @@
         <w:rPr>
           <w:noProof/>
         </w:rPr>
-        <w:instrText xml:space="preserve"> PAGEREF _Toc292989447 \h </w:instrText>
+        <w:instrText xml:space="preserve"> PAGEREF _Toc293152869 \h </w:instrText>
       </w:r>
       <w:r>
         <w:rPr>
@@ -1205,7 +1205,7 @@
         <w:rPr>
           <w:noProof/>
         </w:rPr>
-        <w:t>14</w:t>
+        <w:t>15</w:t>
       </w:r>
       <w:r>
         <w:rPr>
@@ -1226,13 +1226,12 @@
           <w:noProof/>
           <w:sz w:val="24"/>
           <w:szCs w:val="24"/>
-          <w:lang w:val="en-US" w:eastAsia="ja-JP"/>
+          <w:lang w:eastAsia="ja-JP"/>
         </w:rPr>
       </w:pPr>
       <w:r>
         <w:rPr>
           <w:noProof/>
-          <w:lang w:val="en-US"/>
         </w:rPr>
         <w:t>7.4</w:t>
       </w:r>
@@ -1242,16 +1241,15 @@
           <w:noProof/>
           <w:sz w:val="24"/>
           <w:szCs w:val="24"/>
-          <w:lang w:val="en-US" w:eastAsia="ja-JP"/>
+          <w:lang w:eastAsia="ja-JP"/>
         </w:rPr>
         <w:tab/>
       </w:r>
       <w:r>
         <w:rPr>
           <w:noProof/>
-          <w:lang w:val="en-US"/>
-        </w:rPr>
-        <w:t>Code generators test case examples</w:t>
+        </w:rPr>
+        <w:t>Web client code generator test case example</w:t>
       </w:r>
       <w:r>
         <w:rPr>
@@ -1269,7 +1267,7 @@
         <w:rPr>
           <w:noProof/>
         </w:rPr>
-        <w:instrText xml:space="preserve"> PAGEREF _Toc292989448 \h </w:instrText>
+        <w:instrText xml:space="preserve"> PAGEREF _Toc293152870 \h </w:instrText>
       </w:r>
       <w:r>
         <w:rPr>
@@ -1286,7 +1284,7 @@
         <w:rPr>
           <w:noProof/>
         </w:rPr>
-        <w:t>16</w:t>
+        <w:t>17</w:t>
       </w:r>
       <w:r>
         <w:rPr>
@@ -1296,255 +1294,9 @@
       </w:r>
     </w:p>
     <w:p>
-      <w:pPr>
-        <w:pStyle w:val="TOC3"/>
-        <w:tabs>
-          <w:tab w:val="left" w:pos="894"/>
-          <w:tab w:val="right" w:leader="dot" w:pos="9010"/>
-        </w:tabs>
-        <w:rPr>
-          <w:noProof/>
-          <w:sz w:val="24"/>
-          <w:szCs w:val="24"/>
-          <w:lang w:val="en-US" w:eastAsia="ja-JP"/>
-        </w:rPr>
-      </w:pPr>
-      <w:r>
-        <w:rPr>
-          <w:noProof/>
-        </w:rPr>
-        <w:t>7.4.1</w:t>
-      </w:r>
-      <w:r>
-        <w:rPr>
-          <w:noProof/>
-          <w:sz w:val="24"/>
-          <w:szCs w:val="24"/>
-          <w:lang w:val="en-US" w:eastAsia="ja-JP"/>
-        </w:rPr>
-        <w:tab/>
-      </w:r>
-      <w:r>
-        <w:rPr>
-          <w:noProof/>
-        </w:rPr>
-        <w:t>1. Overview of HTML5 mobile web client</w:t>
-      </w:r>
-      <w:r>
-        <w:rPr>
-          <w:noProof/>
-        </w:rPr>
-        <w:tab/>
-      </w:r>
-      <w:r>
-        <w:rPr>
-          <w:noProof/>
-        </w:rPr>
-        <w:fldChar w:fldCharType="begin"/>
-      </w:r>
-      <w:r>
-        <w:rPr>
-          <w:noProof/>
-        </w:rPr>
-        <w:instrText xml:space="preserve"> PAGEREF _Toc292989449 \h </w:instrText>
-      </w:r>
-      <w:r>
-        <w:rPr>
-          <w:noProof/>
-        </w:rPr>
-      </w:r>
-      <w:r>
-        <w:rPr>
-          <w:noProof/>
-        </w:rPr>
-        <w:fldChar w:fldCharType="separate"/>
-      </w:r>
-      <w:r>
-        <w:rPr>
-          <w:noProof/>
-        </w:rPr>
-        <w:t>16</w:t>
-      </w:r>
-      <w:r>
-        <w:rPr>
-          <w:noProof/>
-        </w:rPr>
+      <w:r>
         <w:fldChar w:fldCharType="end"/>
       </w:r>
-    </w:p>
-    <w:p>
-      <w:pPr>
-        <w:pStyle w:val="TOC3"/>
-        <w:tabs>
-          <w:tab w:val="left" w:pos="894"/>
-          <w:tab w:val="right" w:leader="dot" w:pos="9010"/>
-        </w:tabs>
-        <w:rPr>
-          <w:noProof/>
-          <w:sz w:val="24"/>
-          <w:szCs w:val="24"/>
-          <w:lang w:val="en-US" w:eastAsia="ja-JP"/>
-        </w:rPr>
-      </w:pPr>
-      <w:r>
-        <w:rPr>
-          <w:noProof/>
-        </w:rPr>
-        <w:t>7.4.2</w:t>
-      </w:r>
-      <w:r>
-        <w:rPr>
-          <w:noProof/>
-          <w:sz w:val="24"/>
-          <w:szCs w:val="24"/>
-          <w:lang w:val="en-US" w:eastAsia="ja-JP"/>
-        </w:rPr>
-        <w:tab/>
-      </w:r>
-      <w:r>
-        <w:rPr>
-          <w:noProof/>
-        </w:rPr>
-        <w:t>Test of dynamic html generation</w:t>
-      </w:r>
-      <w:r>
-        <w:rPr>
-          <w:noProof/>
-        </w:rPr>
-        <w:tab/>
-      </w:r>
-      <w:r>
-        <w:rPr>
-          <w:noProof/>
-        </w:rPr>
-        <w:fldChar w:fldCharType="begin"/>
-      </w:r>
-      <w:r>
-        <w:rPr>
-          <w:noProof/>
-        </w:rPr>
-        <w:instrText xml:space="preserve"> PAGEREF _Toc292989450 \h </w:instrText>
-      </w:r>
-      <w:r>
-        <w:rPr>
-          <w:noProof/>
-        </w:rPr>
-      </w:r>
-      <w:r>
-        <w:rPr>
-          <w:noProof/>
-        </w:rPr>
-        <w:fldChar w:fldCharType="separate"/>
-      </w:r>
-      <w:r>
-        <w:rPr>
-          <w:noProof/>
-        </w:rPr>
-        <w:t>16</w:t>
-      </w:r>
-      <w:r>
-        <w:rPr>
-          <w:noProof/>
-        </w:rPr>
-        <w:fldChar w:fldCharType="end"/>
-      </w:r>
-    </w:p>
-    <w:p>
-      <w:pPr>
-        <w:pStyle w:val="TOC3"/>
-        <w:tabs>
-          <w:tab w:val="left" w:pos="894"/>
-          <w:tab w:val="right" w:leader="dot" w:pos="9010"/>
-        </w:tabs>
-        <w:rPr>
-          <w:noProof/>
-          <w:sz w:val="24"/>
-          <w:szCs w:val="24"/>
-          <w:lang w:val="en-US" w:eastAsia="ja-JP"/>
-        </w:rPr>
-      </w:pPr>
-      <w:r>
-        <w:rPr>
-          <w:noProof/>
-          <w:lang w:val="en-US"/>
-        </w:rPr>
-        <w:t>7.4.3</w:t>
-      </w:r>
-      <w:r>
-        <w:rPr>
-          <w:noProof/>
-          <w:sz w:val="24"/>
-          <w:szCs w:val="24"/>
-          <w:lang w:val="en-US" w:eastAsia="ja-JP"/>
-        </w:rPr>
-        <w:tab/>
-      </w:r>
-      <w:r>
-        <w:rPr>
-          <w:noProof/>
-          <w:lang w:val="en-US"/>
-        </w:rPr>
-        <w:t xml:space="preserve">Test of static </w:t>
-      </w:r>
-      <w:r>
-        <w:rPr>
-          <w:noProof/>
-        </w:rPr>
-        <w:t>html</w:t>
-      </w:r>
-      <w:r>
-        <w:rPr>
-          <w:noProof/>
-          <w:lang w:val="en-US"/>
-        </w:rPr>
-        <w:t xml:space="preserve"> generation</w:t>
-      </w:r>
-      <w:r>
-        <w:rPr>
-          <w:noProof/>
-        </w:rPr>
-        <w:tab/>
-      </w:r>
-      <w:r>
-        <w:rPr>
-          <w:noProof/>
-        </w:rPr>
-        <w:fldChar w:fldCharType="begin"/>
-      </w:r>
-      <w:r>
-        <w:rPr>
-          <w:noProof/>
-        </w:rPr>
-        <w:instrText xml:space="preserve"> PAGEREF _Toc292989451 \h </w:instrText>
-      </w:r>
-      <w:r>
-        <w:rPr>
-          <w:noProof/>
-        </w:rPr>
-      </w:r>
-      <w:r>
-        <w:rPr>
-          <w:noProof/>
-        </w:rPr>
-        <w:fldChar w:fldCharType="separate"/>
-      </w:r>
-      <w:r>
-        <w:rPr>
-          <w:noProof/>
-        </w:rPr>
-        <w:t>16</w:t>
-      </w:r>
-      <w:r>
-        <w:rPr>
-          <w:noProof/>
-        </w:rPr>
-        <w:fldChar w:fldCharType="end"/>
-      </w:r>
-    </w:p>
-    <w:p>
-      <w:r>
-        <w:fldChar w:fldCharType="end"/>
-      </w:r>
       <w:r>
         <w:br w:type="page"/>
       </w:r>
@@ -1553,8 +1305,9 @@
       <w:pPr>
         <w:pStyle w:val="Heading1"/>
       </w:pPr>
-      <w:bookmarkStart w:id="1" w:name="_Toc292989435"/>
-      <w:r>
+      <w:bookmarkStart w:id="1" w:name="_Toc293152857"/>
+      <w:r>
+        <w:lastRenderedPageBreak/>
         <w:t>Example textual model</w:t>
       </w:r>
       <w:bookmarkEnd w:id="1"/>
@@ -1620,8 +1373,9 @@
       <w:pPr>
         <w:pStyle w:val="Heading1"/>
       </w:pPr>
-      <w:bookmarkStart w:id="2" w:name="_Toc292989436"/>
-      <w:r>
+      <w:bookmarkStart w:id="2" w:name="_Toc293152858"/>
+      <w:r>
+        <w:lastRenderedPageBreak/>
         <w:t>Meta-model</w:t>
       </w:r>
       <w:bookmarkEnd w:id="2"/>
@@ -1630,7 +1384,7 @@
       <w:pPr>
         <w:pStyle w:val="Heading2"/>
       </w:pPr>
-      <w:bookmarkStart w:id="3" w:name="_Toc292989437"/>
+      <w:bookmarkStart w:id="3" w:name="_Toc293152859"/>
       <w:r>
         <w:t>Class diagram</w:t>
       </w:r>
@@ -1715,7 +1469,7 @@
           <w:lang w:val="en-US"/>
         </w:rPr>
       </w:pPr>
-      <w:bookmarkStart w:id="4" w:name="_Toc292989438"/>
+      <w:bookmarkStart w:id="4" w:name="_Toc293152860"/>
       <w:r>
         <w:rPr>
           <w:noProof/>
@@ -1788,8 +1542,9 @@
       <w:pPr>
         <w:pStyle w:val="Heading1"/>
       </w:pPr>
-      <w:bookmarkStart w:id="6" w:name="_Toc292989439"/>
-      <w:r>
+      <w:bookmarkStart w:id="6" w:name="_Toc293152861"/>
+      <w:r>
+        <w:lastRenderedPageBreak/>
         <w:t>Static semantics</w:t>
       </w:r>
       <w:bookmarkEnd w:id="6"/>
@@ -1805,8 +1560,9 @@
       <w:pPr>
         <w:pStyle w:val="Heading1"/>
       </w:pPr>
-      <w:bookmarkStart w:id="7" w:name="_Toc292989440"/>
-      <w:r>
+      <w:bookmarkStart w:id="7" w:name="_Toc293152862"/>
+      <w:r>
+        <w:lastRenderedPageBreak/>
         <w:t>Xtext grammar</w:t>
       </w:r>
       <w:bookmarkEnd w:id="7"/>
@@ -6860,8 +6616,9 @@
       <w:pPr>
         <w:pStyle w:val="Heading1"/>
       </w:pPr>
-      <w:bookmarkStart w:id="8" w:name="_Toc292989441"/>
-      <w:r>
+      <w:bookmarkStart w:id="8" w:name="_Toc293152863"/>
+      <w:r>
+        <w:lastRenderedPageBreak/>
         <w:t>Backends</w:t>
       </w:r>
       <w:bookmarkEnd w:id="8"/>
@@ -6878,8 +6635,9 @@
       <w:r>
         <w:t>:</w:t>
       </w:r>
-    </w:p>
-    <w:p/>
+      <w:bookmarkStart w:id="9" w:name="_GoBack"/>
+      <w:bookmarkEnd w:id="9"/>
+    </w:p>
     <w:tbl>
       <w:tblPr>
         <w:tblStyle w:val="TableGrid"/>
@@ -7631,14 +7389,14 @@
       <w:pPr>
         <w:pStyle w:val="Heading2"/>
       </w:pPr>
-      <w:bookmarkStart w:id="9" w:name="_Toc292989442"/>
+      <w:bookmarkStart w:id="10" w:name="_Toc293152864"/>
       <w:r>
         <w:t xml:space="preserve">HTML 5 </w:t>
       </w:r>
       <w:r>
         <w:t>mobile web client</w:t>
       </w:r>
-      <w:bookmarkEnd w:id="9"/>
+      <w:bookmarkEnd w:id="10"/>
     </w:p>
     <w:p>
       <w:r>
@@ -7817,6 +7575,7 @@
                 <w:noProof/>
                 <w:lang w:val="en-US"/>
               </w:rPr>
+              <w:lastRenderedPageBreak/>
               <w:drawing>
                 <wp:inline distT="0" distB="0" distL="0" distR="0" wp14:anchorId="6360ADBC" wp14:editId="03B39B99">
                   <wp:extent cx="3632668" cy="2847226"/>
@@ -9938,7 +9697,7 @@
               <w:pStyle w:val="HTMLPreformatted"/>
               <w:shd w:val="clear" w:color="auto" w:fill="FFFFFF"/>
               <w:rPr>
-                <w:rFonts w:ascii="Menlo" w:hAnsi="Menlo"/>
+                <w:rFonts w:ascii="Menlo" w:hAnsi="Menlo" w:hint="eastAsia"/>
                 <w:color w:val="000000"/>
                 <w:sz w:val="16"/>
                 <w:szCs w:val="16"/>
@@ -10318,7 +10077,7 @@
                 <w:tab w:val="left" w:pos="14656"/>
               </w:tabs>
               <w:rPr>
-                <w:rFonts w:ascii="Menlo" w:hAnsi="Menlo" w:cs="Courier"/>
+                <w:rFonts w:ascii="Menlo" w:hAnsi="Menlo" w:cs="Courier" w:hint="eastAsia"/>
                 <w:b/>
                 <w:color w:val="000000"/>
                 <w:sz w:val="16"/>
@@ -10816,6 +10575,7 @@
                 <w:szCs w:val="16"/>
                 <w:shd w:val="clear" w:color="auto" w:fill="EFEFEF"/>
               </w:rPr>
+              <w:lastRenderedPageBreak/>
               <w:t>&lt;/</w:t>
             </w:r>
             <w:r>
@@ -10940,7 +10700,7 @@
                 <w:tab w:val="left" w:pos="14656"/>
               </w:tabs>
               <w:rPr>
-                <w:rFonts w:ascii="Menlo" w:hAnsi="Menlo" w:cs="Courier"/>
+                <w:rFonts w:ascii="Menlo" w:hAnsi="Menlo" w:cs="Courier" w:hint="eastAsia"/>
                 <w:i/>
                 <w:iCs/>
                 <w:color w:val="808080"/>
@@ -11051,7 +10811,7 @@
                 <w:tab w:val="left" w:pos="14656"/>
               </w:tabs>
               <w:rPr>
-                <w:rFonts w:ascii="Menlo" w:hAnsi="Menlo" w:cs="Courier"/>
+                <w:rFonts w:ascii="Menlo" w:hAnsi="Menlo" w:cs="Courier" w:hint="eastAsia"/>
                 <w:color w:val="000000"/>
                 <w:sz w:val="16"/>
                 <w:szCs w:val="16"/>
@@ -11348,7 +11108,7 @@
                 <w:tab w:val="left" w:pos="14656"/>
               </w:tabs>
               <w:rPr>
-                <w:rFonts w:ascii="Menlo" w:hAnsi="Menlo" w:cs="Courier"/>
+                <w:rFonts w:ascii="Menlo" w:hAnsi="Menlo" w:cs="Courier" w:hint="eastAsia"/>
                 <w:color w:val="000000"/>
                 <w:sz w:val="16"/>
                 <w:szCs w:val="16"/>
@@ -11583,7 +11343,7 @@
                 <w:tab w:val="left" w:pos="14656"/>
               </w:tabs>
               <w:rPr>
-                <w:rFonts w:ascii="Menlo" w:hAnsi="Menlo" w:cs="Courier"/>
+                <w:rFonts w:ascii="Menlo" w:hAnsi="Menlo" w:cs="Courier" w:hint="eastAsia"/>
                 <w:b/>
                 <w:color w:val="000000"/>
                 <w:sz w:val="16"/>
@@ -11675,7 +11435,7 @@
                 <w:tab w:val="left" w:pos="14656"/>
               </w:tabs>
               <w:rPr>
-                <w:rFonts w:ascii="Menlo" w:hAnsi="Menlo" w:cs="Courier"/>
+                <w:rFonts w:ascii="Menlo" w:hAnsi="Menlo" w:cs="Courier" w:hint="eastAsia"/>
                 <w:color w:val="000000"/>
                 <w:sz w:val="16"/>
                 <w:szCs w:val="16"/>
@@ -12909,7 +12669,7 @@
                 <w:tab w:val="left" w:pos="14656"/>
               </w:tabs>
               <w:rPr>
-                <w:rFonts w:ascii="Menlo" w:hAnsi="Menlo" w:cs="Courier"/>
+                <w:rFonts w:ascii="Menlo" w:hAnsi="Menlo" w:cs="Courier" w:hint="eastAsia"/>
                 <w:color w:val="000000"/>
                 <w:sz w:val="16"/>
                 <w:szCs w:val="16"/>
@@ -13314,7 +13074,7 @@
                 <w:tab w:val="left" w:pos="14656"/>
               </w:tabs>
               <w:rPr>
-                <w:rFonts w:ascii="Menlo" w:hAnsi="Menlo" w:cs="Courier"/>
+                <w:rFonts w:ascii="Menlo" w:hAnsi="Menlo" w:cs="Courier" w:hint="eastAsia"/>
                 <w:b/>
                 <w:color w:val="000000"/>
                 <w:sz w:val="16"/>
@@ -13415,7 +13175,7 @@
                 <w:tab w:val="left" w:pos="14656"/>
               </w:tabs>
               <w:rPr>
-                <w:rFonts w:ascii="Menlo" w:hAnsi="Menlo" w:cs="Courier"/>
+                <w:rFonts w:ascii="Menlo" w:hAnsi="Menlo" w:cs="Courier" w:hint="eastAsia"/>
                 <w:color w:val="000000"/>
                 <w:sz w:val="16"/>
                 <w:szCs w:val="16"/>
@@ -13453,7 +13213,7 @@
                 <w:tab w:val="left" w:pos="14656"/>
               </w:tabs>
               <w:rPr>
-                <w:rFonts w:ascii="Menlo" w:hAnsi="Menlo" w:cs="Courier"/>
+                <w:rFonts w:ascii="Menlo" w:hAnsi="Menlo" w:cs="Courier" w:hint="eastAsia"/>
                 <w:b/>
                 <w:bCs/>
                 <w:color w:val="660E7A"/>
@@ -13470,8 +13230,6 @@
               </w:rPr>
               <w:t>});</w:t>
             </w:r>
-            <w:bookmarkStart w:id="10" w:name="_GoBack"/>
-            <w:bookmarkEnd w:id="10"/>
           </w:p>
         </w:tc>
       </w:tr>
@@ -13783,7 +13541,7 @@
       <w:pPr>
         <w:pStyle w:val="Heading2"/>
       </w:pPr>
-      <w:bookmarkStart w:id="11" w:name="_Toc292989443"/>
+      <w:bookmarkStart w:id="11" w:name="_Toc293152865"/>
       <w:r>
         <w:t xml:space="preserve">Windows Phone </w:t>
       </w:r>
@@ -13795,6 +13553,7 @@
     <w:p/>
     <w:p>
       <w:r>
+        <w:lastRenderedPageBreak/>
         <w:t>(Ole)</w:t>
       </w:r>
     </w:p>
@@ -13807,8 +13566,9 @@
       <w:pPr>
         <w:pStyle w:val="Heading1"/>
       </w:pPr>
-      <w:bookmarkStart w:id="12" w:name="_Toc292989444"/>
-      <w:r>
+      <w:bookmarkStart w:id="12" w:name="_Toc293152866"/>
+      <w:r>
+        <w:lastRenderedPageBreak/>
         <w:t>Test methods and artefacts</w:t>
       </w:r>
       <w:bookmarkEnd w:id="12"/>
@@ -13818,7 +13578,7 @@
       <w:pPr>
         <w:pStyle w:val="Heading2"/>
       </w:pPr>
-      <w:bookmarkStart w:id="13" w:name="_Toc292989445"/>
+      <w:bookmarkStart w:id="13" w:name="_Toc293152867"/>
       <w:r>
         <w:t xml:space="preserve">Test </w:t>
       </w:r>
@@ -14053,11 +13813,12 @@
           <w:lang w:val="en-US"/>
         </w:rPr>
       </w:pPr>
-      <w:bookmarkStart w:id="15" w:name="_Toc292989446"/>
-      <w:r>
-        <w:rPr>
-          <w:lang w:val="en-US"/>
-        </w:rPr>
+      <w:bookmarkStart w:id="15" w:name="_Toc293152868"/>
+      <w:r>
+        <w:rPr>
+          <w:lang w:val="en-US"/>
+        </w:rPr>
+        <w:lastRenderedPageBreak/>
         <w:t>Metamodel test case examples</w:t>
       </w:r>
       <w:bookmarkEnd w:id="15"/>
@@ -15367,11 +15128,12 @@
           <w:lang w:val="en-US"/>
         </w:rPr>
       </w:pPr>
-      <w:bookmarkStart w:id="16" w:name="_Toc292989447"/>
-      <w:r>
-        <w:rPr>
-          <w:lang w:val="en-US"/>
-        </w:rPr>
+      <w:bookmarkStart w:id="16" w:name="_Toc293152869"/>
+      <w:r>
+        <w:rPr>
+          <w:lang w:val="en-US"/>
+        </w:rPr>
+        <w:lastRenderedPageBreak/>
         <w:t>Grammar test case examples</w:t>
       </w:r>
       <w:bookmarkEnd w:id="16"/>
@@ -19091,6 +18853,7 @@
           <w:szCs w:val="16"/>
           <w:lang w:val="en-US"/>
         </w:rPr>
+        <w:lastRenderedPageBreak/>
         <w:tab/>
       </w:r>
       <w:r>
@@ -19403,231 +19166,22 @@
     <w:p>
       <w:pPr>
         <w:pStyle w:val="Heading2"/>
-        <w:rPr>
-          <w:lang w:val="en-US"/>
-        </w:rPr>
-      </w:pPr>
-      <w:bookmarkStart w:id="17" w:name="_Toc292989448"/>
-      <w:r>
-        <w:rPr>
-          <w:lang w:val="en-US"/>
-        </w:rPr>
-        <w:t>Code generators test case examples</w:t>
+      </w:pPr>
+      <w:bookmarkStart w:id="17" w:name="_Toc293152870"/>
+      <w:r>
+        <w:lastRenderedPageBreak/>
+        <w:t>W</w:t>
+      </w:r>
+      <w:r>
+        <w:t xml:space="preserve">eb client code generator test </w:t>
+      </w:r>
+      <w:r>
+        <w:t>case example</w:t>
       </w:r>
       <w:bookmarkEnd w:id="17"/>
-    </w:p>
-    <w:p/>
-    <w:p>
-      <w:pPr>
-        <w:pStyle w:val="Heading3"/>
-      </w:pPr>
-      <w:bookmarkStart w:id="18" w:name="_Toc292989449"/>
-      <w:r>
-        <w:t>1.</w:t>
-      </w:r>
-      <w:r>
-        <w:tab/>
-        <w:t>Overview of HTML5 mobile web client</w:t>
-      </w:r>
-      <w:bookmarkEnd w:id="18"/>
       <w:r>
         <w:t xml:space="preserve"> </w:t>
       </w:r>
-    </w:p>
-    <w:p>
-      <w:r>
-        <w:t xml:space="preserve">Here we only show the jUnit tests for the html generator part. The test case are divided into a dymanic html generator and a static html generator. </w:t>
-      </w:r>
-    </w:p>
-    <w:p/>
-    <w:p>
-      <w:r>
-        <w:t>First we show an overview of the passing tests as the present themselves in the Eclipse IDE.</w:t>
-      </w:r>
-    </w:p>
-    <w:p>
-      <w:pPr>
-        <w:pStyle w:val="Heading3"/>
-      </w:pPr>
-      <w:bookmarkStart w:id="19" w:name="_Toc292989450"/>
-      <w:r>
-        <w:t>Test of dynamic html generation</w:t>
-      </w:r>
-      <w:r>
-        <w:rPr>
-          <w:noProof/>
-          <w:lang w:val="en-US"/>
-        </w:rPr>
-        <w:drawing>
-          <wp:inline distT="0" distB="0" distL="0" distR="0" wp14:anchorId="517EF26B" wp14:editId="0E26D302">
-            <wp:extent cx="5941060" cy="2603226"/>
-            <wp:effectExtent l="0" t="0" r="2540" b="0"/>
-            <wp:docPr id="2" name="Picture 1"/>
-            <wp:cNvGraphicFramePr>
-              <a:graphicFrameLocks xmlns:a="http://schemas.openxmlformats.org/drawingml/2006/main" noChangeAspect="1"/>
-            </wp:cNvGraphicFramePr>
-            <a:graphic xmlns:a="http://schemas.openxmlformats.org/drawingml/2006/main">
-              <a:graphicData uri="http://schemas.openxmlformats.org/drawingml/2006/picture">
-                <pic:pic xmlns:pic="http://schemas.openxmlformats.org/drawingml/2006/picture">
-                  <pic:nvPicPr>
-                    <pic:cNvPr id="0" name="Picture 1"/>
-                    <pic:cNvPicPr>
-                      <a:picLocks noChangeAspect="1" noChangeArrowheads="1"/>
-                    </pic:cNvPicPr>
-                  </pic:nvPicPr>
-                  <pic:blipFill>
-                    <a:blip r:embed="rId18">
-                      <a:extLst>
-                        <a:ext uri="{28A0092B-C50C-407E-A947-70E740481C1C}">
-                          <a14:useLocalDpi xmlns:a14="http://schemas.microsoft.com/office/drawing/2010/main" val="0"/>
-                        </a:ext>
-                      </a:extLst>
-                    </a:blip>
-                    <a:srcRect/>
-                    <a:stretch>
-                      <a:fillRect/>
-                    </a:stretch>
-                  </pic:blipFill>
-                  <pic:spPr bwMode="auto">
-                    <a:xfrm>
-                      <a:off x="0" y="0"/>
-                      <a:ext cx="5941060" cy="2603226"/>
-                    </a:xfrm>
-                    <a:prstGeom prst="rect">
-                      <a:avLst/>
-                    </a:prstGeom>
-                    <a:noFill/>
-                    <a:ln>
-                      <a:noFill/>
-                    </a:ln>
-                  </pic:spPr>
-                </pic:pic>
-              </a:graphicData>
-            </a:graphic>
-          </wp:inline>
-        </w:drawing>
-      </w:r>
-      <w:bookmarkEnd w:id="19"/>
-    </w:p>
-    <w:p>
-      <w:pPr>
-        <w:pStyle w:val="Heading3"/>
-        <w:rPr>
-          <w:lang w:val="en-US"/>
-        </w:rPr>
-      </w:pPr>
-      <w:bookmarkStart w:id="20" w:name="_Toc292989451"/>
-      <w:r>
-        <w:rPr>
-          <w:lang w:val="en-US"/>
-        </w:rPr>
-        <w:t xml:space="preserve">Test of static </w:t>
-      </w:r>
-      <w:r>
-        <w:t>html</w:t>
-      </w:r>
-      <w:r>
-        <w:rPr>
-          <w:lang w:val="en-US"/>
-        </w:rPr>
-        <w:t xml:space="preserve"> generation</w:t>
-      </w:r>
-      <w:bookmarkEnd w:id="20"/>
-    </w:p>
-    <w:p>
-      <w:pPr>
-        <w:rPr>
-          <w:lang w:val="en-US"/>
-        </w:rPr>
-      </w:pPr>
-      <w:r>
-        <w:rPr>
-          <w:noProof/>
-          <w:lang w:val="en-US"/>
-        </w:rPr>
-        <w:drawing>
-          <wp:inline distT="0" distB="0" distL="0" distR="0" wp14:anchorId="0279A8EE" wp14:editId="10526497">
-            <wp:extent cx="5941060" cy="2018584"/>
-            <wp:effectExtent l="0" t="0" r="2540" b="0"/>
-            <wp:docPr id="1" name="Picture 2"/>
-            <wp:cNvGraphicFramePr>
-              <a:graphicFrameLocks xmlns:a="http://schemas.openxmlformats.org/drawingml/2006/main" noChangeAspect="1"/>
-            </wp:cNvGraphicFramePr>
-            <a:graphic xmlns:a="http://schemas.openxmlformats.org/drawingml/2006/main">
-              <a:graphicData uri="http://schemas.openxmlformats.org/drawingml/2006/picture">
-                <pic:pic xmlns:pic="http://schemas.openxmlformats.org/drawingml/2006/picture">
-                  <pic:nvPicPr>
-                    <pic:cNvPr id="0" name="Picture 2"/>
-                    <pic:cNvPicPr>
-                      <a:picLocks noChangeAspect="1" noChangeArrowheads="1"/>
-                    </pic:cNvPicPr>
-                  </pic:nvPicPr>
-                  <pic:blipFill>
-                    <a:blip r:embed="rId19">
-                      <a:extLst>
-                        <a:ext uri="{28A0092B-C50C-407E-A947-70E740481C1C}">
-                          <a14:useLocalDpi xmlns:a14="http://schemas.microsoft.com/office/drawing/2010/main" val="0"/>
-                        </a:ext>
-                      </a:extLst>
-                    </a:blip>
-                    <a:srcRect/>
-                    <a:stretch>
-                      <a:fillRect/>
-                    </a:stretch>
-                  </pic:blipFill>
-                  <pic:spPr bwMode="auto">
-                    <a:xfrm>
-                      <a:off x="0" y="0"/>
-                      <a:ext cx="5941060" cy="2018584"/>
-                    </a:xfrm>
-                    <a:prstGeom prst="rect">
-                      <a:avLst/>
-                    </a:prstGeom>
-                    <a:noFill/>
-                    <a:ln>
-                      <a:noFill/>
-                    </a:ln>
-                  </pic:spPr>
-                </pic:pic>
-              </a:graphicData>
-            </a:graphic>
-          </wp:inline>
-        </w:drawing>
-      </w:r>
-    </w:p>
-    <w:p>
-      <w:pPr>
-        <w:rPr>
-          <w:lang w:val="en-US"/>
-        </w:rPr>
-      </w:pPr>
-    </w:p>
-    <w:p>
-      <w:pPr>
-        <w:rPr>
-          <w:lang w:val="en-US"/>
-        </w:rPr>
-      </w:pPr>
-    </w:p>
-    <w:p>
-      <w:pPr>
-        <w:rPr>
-          <w:lang w:val="en-US"/>
-        </w:rPr>
-      </w:pPr>
-      <w:r>
-        <w:rPr>
-          <w:lang w:val="en-US"/>
-        </w:rPr>
-        <w:t>Then an explanation of how the testcode is built up.</w:t>
-      </w:r>
-    </w:p>
-    <w:p>
-      <w:pPr>
-        <w:rPr>
-          <w:lang w:val="en-US"/>
-        </w:rPr>
-      </w:pPr>
     </w:p>
     <w:tbl>
       <w:tblPr>
@@ -19653,159 +19207,7 @@
               <w:rPr>
                 <w:lang w:val="en-US"/>
               </w:rPr>
-              <w:t>Sample code showing some sample dynamic html test case. We make heavily use of Xtends ability to do chained method calls, increasing readability of the code.</w:t>
-            </w:r>
-          </w:p>
-          <w:p>
-            <w:pPr>
-              <w:rPr>
-                <w:lang w:val="en-US"/>
-              </w:rPr>
-            </w:pPr>
-          </w:p>
-          <w:p>
-            <w:pPr>
-              <w:rPr>
-                <w:lang w:val="en-US"/>
-              </w:rPr>
-            </w:pPr>
-            <w:r>
-              <w:rPr>
-                <w:lang w:val="en-US"/>
-              </w:rPr>
-              <w:t>All tests are build using the same pattern:</w:t>
-            </w:r>
-          </w:p>
-          <w:p>
-            <w:pPr>
-              <w:rPr>
-                <w:lang w:val="en-US"/>
-              </w:rPr>
-            </w:pPr>
-          </w:p>
-          <w:p>
-            <w:pPr>
-              <w:rPr>
-                <w:lang w:val="en-US"/>
-              </w:rPr>
-            </w:pPr>
-            <w:r>
-              <w:rPr>
-                <w:lang w:val="en-US"/>
-              </w:rPr>
-              <w:t>1. Arrange part</w:t>
-            </w:r>
-          </w:p>
-          <w:p>
-            <w:pPr>
-              <w:rPr>
-                <w:lang w:val="en-US"/>
-              </w:rPr>
-            </w:pPr>
-            <w:r>
-              <w:rPr>
-                <w:lang w:val="en-US"/>
-              </w:rPr>
-              <w:t>An input DSL string, just containing the essential part for test case at hand.</w:t>
-            </w:r>
-          </w:p>
-          <w:p>
-            <w:pPr>
-              <w:rPr>
-                <w:lang w:val="en-US"/>
-              </w:rPr>
-            </w:pPr>
-            <w:r>
-              <w:rPr>
-                <w:lang w:val="en-US"/>
-              </w:rPr>
-              <w:t>This test input are processed by adding boilerplate prefix (‘configuration someConfiguratorName’), and then parsed into an instance of our metamodel.</w:t>
-            </w:r>
-          </w:p>
-          <w:p>
-            <w:pPr>
-              <w:rPr>
-                <w:lang w:val="en-US"/>
-              </w:rPr>
-            </w:pPr>
-          </w:p>
-          <w:p>
-            <w:pPr>
-              <w:rPr>
-                <w:lang w:val="en-US"/>
-              </w:rPr>
-            </w:pPr>
-            <w:r>
-              <w:rPr>
-                <w:lang w:val="en-US"/>
-              </w:rPr>
-              <w:t>Then we select the part of the metamodel instance that are relevant for the test case (the parameter object in this case)</w:t>
-            </w:r>
-          </w:p>
-          <w:p>
-            <w:pPr>
-              <w:rPr>
-                <w:lang w:val="en-US"/>
-              </w:rPr>
-            </w:pPr>
-          </w:p>
-          <w:p>
-            <w:pPr>
-              <w:rPr>
-                <w:lang w:val="en-US"/>
-              </w:rPr>
-            </w:pPr>
-            <w:r>
-              <w:rPr>
-                <w:lang w:val="en-US"/>
-              </w:rPr>
-              <w:t>2. Act part</w:t>
-            </w:r>
-          </w:p>
-          <w:p>
-            <w:pPr>
-              <w:rPr>
-                <w:lang w:val="en-US"/>
-              </w:rPr>
-            </w:pPr>
-            <w:r>
-              <w:rPr>
-                <w:lang w:val="en-US"/>
-              </w:rPr>
-              <w:t>Here we call the .compileParameterLink which is the method being tested here.</w:t>
-            </w:r>
-          </w:p>
-          <w:p>
-            <w:pPr>
-              <w:rPr>
-                <w:lang w:val="en-US"/>
-              </w:rPr>
-            </w:pPr>
-          </w:p>
-          <w:p>
-            <w:pPr>
-              <w:rPr>
-                <w:lang w:val="en-US"/>
-              </w:rPr>
-            </w:pPr>
-            <w:r>
-              <w:rPr>
-                <w:lang w:val="en-US"/>
-              </w:rPr>
-              <w:t>3. Assert part</w:t>
-            </w:r>
-          </w:p>
-          <w:p>
-            <w:pPr>
-              <w:rPr>
-                <w:lang w:val="en-US"/>
-              </w:rPr>
-            </w:pPr>
-            <w:r>
-              <w:rPr>
-                <w:lang w:val="en-US"/>
-              </w:rPr>
-              <w:t>We test the returned string with an expected, string. Since it is html we cant compile it. The test case asserts not only that the semantics of the html is correct, but also that the generated is human readable and indented correctly.</w:t>
+              <w:t>Html code gen test</w:t>
             </w:r>
           </w:p>
         </w:tc>
@@ -19823,6 +19225,8 @@
               <w:adjustRightInd w:val="0"/>
               <w:rPr>
                 <w:rFonts w:ascii="Monaco" w:hAnsi="Monaco" w:cs="Monaco"/>
+                <w:sz w:val="16"/>
+                <w:szCs w:val="16"/>
                 <w:lang w:val="en-US"/>
               </w:rPr>
             </w:pPr>
@@ -19830,6 +19234,8 @@
               <w:rPr>
                 <w:rFonts w:ascii="Monaco" w:hAnsi="Monaco" w:cs="Monaco"/>
                 <w:color w:val="646464"/>
+                <w:sz w:val="16"/>
+                <w:szCs w:val="16"/>
                 <w:lang w:val="en-US"/>
               </w:rPr>
               <w:t>@Test</w:t>
@@ -19843,6 +19249,8 @@
               <w:adjustRightInd w:val="0"/>
               <w:rPr>
                 <w:rFonts w:ascii="Monaco" w:hAnsi="Monaco" w:cs="Monaco"/>
+                <w:sz w:val="16"/>
+                <w:szCs w:val="16"/>
                 <w:lang w:val="en-US"/>
               </w:rPr>
             </w:pPr>
@@ -19850,6 +19258,8 @@
               <w:rPr>
                 <w:rFonts w:ascii="Monaco" w:hAnsi="Monaco" w:cs="Monaco"/>
                 <w:color w:val="000000"/>
+                <w:sz w:val="16"/>
+                <w:szCs w:val="16"/>
                 <w:lang w:val="en-US"/>
               </w:rPr>
               <w:tab/>
@@ -19860,6 +19270,8 @@
                 <w:b/>
                 <w:bCs/>
                 <w:color w:val="7F0055"/>
+                <w:sz w:val="16"/>
+                <w:szCs w:val="16"/>
                 <w:lang w:val="en-US"/>
               </w:rPr>
               <w:t>def</w:t>
@@ -19868,6 +19280,8 @@
               <w:rPr>
                 <w:rFonts w:ascii="Monaco" w:hAnsi="Monaco" w:cs="Monaco"/>
                 <w:color w:val="000000"/>
+                <w:sz w:val="16"/>
+                <w:szCs w:val="16"/>
                 <w:lang w:val="en-US"/>
               </w:rPr>
               <w:t xml:space="preserve"> </w:t>
@@ -19878,6 +19292,8 @@
                 <w:b/>
                 <w:bCs/>
                 <w:color w:val="7F0055"/>
+                <w:sz w:val="16"/>
+                <w:szCs w:val="16"/>
                 <w:lang w:val="en-US"/>
               </w:rPr>
               <w:t>void</w:t>
@@ -19886,6 +19302,8 @@
               <w:rPr>
                 <w:rFonts w:ascii="Monaco" w:hAnsi="Monaco" w:cs="Monaco"/>
                 <w:color w:val="000000"/>
+                <w:sz w:val="16"/>
+                <w:szCs w:val="16"/>
                 <w:lang w:val="en-US"/>
               </w:rPr>
               <w:t xml:space="preserve"> testParameterLink_RendersAsListItem(){</w:t>
@@ -19899,6 +19317,9 @@
               <w:adjustRightInd w:val="0"/>
               <w:rPr>
                 <w:rFonts w:ascii="Monaco" w:hAnsi="Monaco" w:cs="Monaco"/>
+                <w:color w:val="000000"/>
+                <w:sz w:val="16"/>
+                <w:szCs w:val="16"/>
                 <w:lang w:val="en-US"/>
               </w:rPr>
             </w:pPr>
@@ -19906,6 +19327,8 @@
               <w:rPr>
                 <w:rFonts w:ascii="Monaco" w:hAnsi="Monaco" w:cs="Monaco"/>
                 <w:color w:val="000000"/>
+                <w:sz w:val="16"/>
+                <w:szCs w:val="16"/>
                 <w:lang w:val="en-US"/>
               </w:rPr>
               <w:tab/>
@@ -19914,6 +19337,8 @@
               <w:rPr>
                 <w:rFonts w:ascii="Monaco" w:hAnsi="Monaco" w:cs="Monaco"/>
                 <w:color w:val="000000"/>
+                <w:sz w:val="16"/>
+                <w:szCs w:val="16"/>
                 <w:lang w:val="en-US"/>
               </w:rPr>
               <w:tab/>
@@ -19927,6 +19352,8 @@
               <w:adjustRightInd w:val="0"/>
               <w:rPr>
                 <w:rFonts w:ascii="Monaco" w:hAnsi="Monaco" w:cs="Monaco"/>
+                <w:sz w:val="16"/>
+                <w:szCs w:val="16"/>
                 <w:lang w:val="en-US"/>
               </w:rPr>
             </w:pPr>
@@ -19934,73 +19361,11 @@
               <w:rPr>
                 <w:rFonts w:ascii="Monaco" w:hAnsi="Monaco" w:cs="Monaco"/>
                 <w:color w:val="000000"/>
-                <w:lang w:val="en-US"/>
-              </w:rPr>
-              <w:tab/>
-            </w:r>
-            <w:r>
-              <w:rPr>
-                <w:rFonts w:ascii="Monaco" w:hAnsi="Monaco" w:cs="Monaco"/>
-                <w:color w:val="000000"/>
-                <w:lang w:val="en-US"/>
-              </w:rPr>
-              <w:tab/>
-            </w:r>
-            <w:r>
-              <w:rPr>
-                <w:rFonts w:ascii="Monaco" w:hAnsi="Monaco" w:cs="Monaco"/>
-                <w:color w:val="2A00FF"/>
-                <w:lang w:val="en-US"/>
-              </w:rPr>
-              <w:t>'{parameter test values (0;10)}'</w:t>
-            </w:r>
-            <w:r>
-              <w:rPr>
-                <w:rFonts w:ascii="Monaco" w:hAnsi="Monaco" w:cs="Monaco"/>
-                <w:color w:val="000000"/>
-                <w:lang w:val="en-US"/>
-              </w:rPr>
-              <w:t>.</w:t>
-            </w:r>
-            <w:r>
-              <w:rPr>
-                <w:rFonts w:ascii="Monaco" w:hAnsi="Monaco" w:cs="Monaco"/>
-                <w:color w:val="AB3000"/>
-                <w:lang w:val="en-US"/>
-              </w:rPr>
-              <w:t>addPrefix</w:t>
-            </w:r>
-            <w:r>
-              <w:rPr>
-                <w:rFonts w:ascii="Monaco" w:hAnsi="Monaco" w:cs="Monaco"/>
-                <w:color w:val="000000"/>
-                <w:lang w:val="en-US"/>
-              </w:rPr>
-              <w:t>.</w:t>
-            </w:r>
-            <w:r>
-              <w:rPr>
-                <w:rFonts w:ascii="Monaco" w:hAnsi="Monaco" w:cs="Monaco"/>
-                <w:color w:val="AB3000"/>
-                <w:lang w:val="en-US"/>
-              </w:rPr>
-              <w:t>parse</w:t>
-            </w:r>
-            <w:r>
-              <w:rPr>
-                <w:rFonts w:ascii="Monaco" w:hAnsi="Monaco" w:cs="Monaco"/>
-                <w:color w:val="000000"/>
-                <w:lang w:val="en-US"/>
-              </w:rPr>
-              <w:t>.</w:t>
-            </w:r>
-            <w:r>
-              <w:rPr>
-                <w:rFonts w:ascii="Monaco" w:hAnsi="Monaco" w:cs="Monaco"/>
-                <w:color w:val="AB3000"/>
-                <w:lang w:val="en-US"/>
-              </w:rPr>
-              <w:t>firstParam</w:t>
+                <w:sz w:val="16"/>
+                <w:szCs w:val="16"/>
+                <w:lang w:val="en-US"/>
+              </w:rPr>
+              <w:t>//arrange</w:t>
             </w:r>
           </w:p>
           <w:p>
@@ -20011,6 +19376,9 @@
               <w:adjustRightInd w:val="0"/>
               <w:rPr>
                 <w:rFonts w:ascii="Monaco" w:hAnsi="Monaco" w:cs="Monaco"/>
+                <w:color w:val="AB3000"/>
+                <w:sz w:val="16"/>
+                <w:szCs w:val="16"/>
                 <w:lang w:val="en-US"/>
               </w:rPr>
             </w:pPr>
@@ -20018,6 +19386,8 @@
               <w:rPr>
                 <w:rFonts w:ascii="Monaco" w:hAnsi="Monaco" w:cs="Monaco"/>
                 <w:color w:val="000000"/>
+                <w:sz w:val="16"/>
+                <w:szCs w:val="16"/>
                 <w:lang w:val="en-US"/>
               </w:rPr>
               <w:tab/>
@@ -20026,18 +19396,81 @@
               <w:rPr>
                 <w:rFonts w:ascii="Monaco" w:hAnsi="Monaco" w:cs="Monaco"/>
                 <w:color w:val="000000"/>
+                <w:sz w:val="16"/>
+                <w:szCs w:val="16"/>
                 <w:lang w:val="en-US"/>
               </w:rPr>
               <w:tab/>
+            </w:r>
+            <w:r>
+              <w:rPr>
+                <w:rFonts w:ascii="Monaco" w:hAnsi="Monaco" w:cs="Monaco"/>
+                <w:color w:val="2A00FF"/>
+                <w:sz w:val="16"/>
+                <w:szCs w:val="16"/>
+                <w:lang w:val="en-US"/>
+              </w:rPr>
+              <w:t>'{parameter test values (0;10)}'</w:t>
+            </w:r>
+            <w:r>
+              <w:rPr>
+                <w:rFonts w:ascii="Monaco" w:hAnsi="Monaco" w:cs="Monaco"/>
+                <w:color w:val="000000"/>
+                <w:sz w:val="16"/>
+                <w:szCs w:val="16"/>
+                <w:lang w:val="en-US"/>
+              </w:rPr>
               <w:t>.</w:t>
             </w:r>
             <w:r>
               <w:rPr>
                 <w:rFonts w:ascii="Monaco" w:hAnsi="Monaco" w:cs="Monaco"/>
                 <w:color w:val="AB3000"/>
-                <w:lang w:val="en-US"/>
-              </w:rPr>
-              <w:t>compileParameterLink</w:t>
+                <w:sz w:val="16"/>
+                <w:szCs w:val="16"/>
+                <w:lang w:val="en-US"/>
+              </w:rPr>
+              <w:t>addPrefix</w:t>
+            </w:r>
+            <w:r>
+              <w:rPr>
+                <w:rFonts w:ascii="Monaco" w:hAnsi="Monaco" w:cs="Monaco"/>
+                <w:color w:val="000000"/>
+                <w:sz w:val="16"/>
+                <w:szCs w:val="16"/>
+                <w:lang w:val="en-US"/>
+              </w:rPr>
+              <w:t>.</w:t>
+            </w:r>
+            <w:r>
+              <w:rPr>
+                <w:rFonts w:ascii="Monaco" w:hAnsi="Monaco" w:cs="Monaco"/>
+                <w:color w:val="AB3000"/>
+                <w:sz w:val="16"/>
+                <w:szCs w:val="16"/>
+                <w:lang w:val="en-US"/>
+              </w:rPr>
+              <w:t>parse</w:t>
+            </w:r>
+            <w:r>
+              <w:rPr>
+                <w:rFonts w:ascii="Monaco" w:hAnsi="Monaco" w:cs="Monaco"/>
+                <w:color w:val="000000"/>
+                <w:sz w:val="16"/>
+                <w:szCs w:val="16"/>
+                <w:lang w:val="en-US"/>
+              </w:rPr>
+              <w:t>.</w:t>
+            </w:r>
+            <w:r>
+              <w:rPr>
+                <w:rFonts w:ascii="Monaco" w:hAnsi="Monaco" w:cs="Monaco"/>
+                <w:color w:val="AB3000"/>
+                <w:sz w:val="16"/>
+                <w:szCs w:val="16"/>
+                <w:lang w:val="en-US"/>
+              </w:rPr>
+              <w:t>firstParam</w:t>
             </w:r>
           </w:p>
           <w:p>
@@ -20048,41 +19481,19 @@
               <w:adjustRightInd w:val="0"/>
               <w:rPr>
                 <w:rFonts w:ascii="Monaco" w:hAnsi="Monaco" w:cs="Monaco"/>
+                <w:sz w:val="16"/>
+                <w:szCs w:val="16"/>
                 <w:lang w:val="en-US"/>
               </w:rPr>
             </w:pPr>
             <w:r>
               <w:rPr>
                 <w:rFonts w:ascii="Monaco" w:hAnsi="Monaco" w:cs="Monaco"/>
-                <w:color w:val="000000"/>
-                <w:lang w:val="en-US"/>
-              </w:rPr>
-              <w:tab/>
-            </w:r>
-            <w:r>
-              <w:rPr>
-                <w:rFonts w:ascii="Monaco" w:hAnsi="Monaco" w:cs="Monaco"/>
-                <w:color w:val="000000"/>
-                <w:lang w:val="en-US"/>
-              </w:rPr>
-              <w:tab/>
-              <w:t>.</w:t>
-            </w:r>
-            <w:r>
-              <w:rPr>
-                <w:rFonts w:ascii="Monaco" w:hAnsi="Monaco" w:cs="Monaco"/>
-                <w:color w:val="AB3000"/>
-                <w:lang w:val="en-US"/>
-              </w:rPr>
-              <w:t>assertHtmlWithExpectedOutput</w:t>
-            </w:r>
-            <w:r>
-              <w:rPr>
-                <w:rFonts w:ascii="Monaco" w:hAnsi="Monaco" w:cs="Monaco"/>
-                <w:color w:val="000000"/>
-                <w:lang w:val="en-US"/>
-              </w:rPr>
-              <w:t>(</w:t>
+                <w:sz w:val="16"/>
+                <w:szCs w:val="16"/>
+                <w:lang w:val="en-US"/>
+              </w:rPr>
+              <w:t>//act</w:t>
             </w:r>
           </w:p>
           <w:p>
@@ -20093,42 +19504,11 @@
               <w:adjustRightInd w:val="0"/>
               <w:rPr>
                 <w:rFonts w:ascii="Monaco" w:hAnsi="Monaco" w:cs="Monaco"/>
+                <w:sz w:val="16"/>
+                <w:szCs w:val="16"/>
                 <w:lang w:val="en-US"/>
               </w:rPr>
             </w:pPr>
-            <w:r>
-              <w:rPr>
-                <w:rFonts w:ascii="Monaco" w:hAnsi="Monaco" w:cs="Monaco"/>
-                <w:color w:val="000000"/>
-                <w:lang w:val="en-US"/>
-              </w:rPr>
-              <w:tab/>
-            </w:r>
-            <w:r>
-              <w:rPr>
-                <w:rFonts w:ascii="Monaco" w:hAnsi="Monaco" w:cs="Monaco"/>
-                <w:color w:val="000000"/>
-                <w:lang w:val="en-US"/>
-              </w:rPr>
-              <w:tab/>
-            </w:r>
-            <w:r>
-              <w:rPr>
-                <w:rFonts w:ascii="Monaco" w:hAnsi="Monaco" w:cs="Monaco"/>
-                <w:color w:val="2A00FF"/>
-                <w:lang w:val="en-US"/>
-              </w:rPr>
-              <w:t>'''</w:t>
-            </w:r>
-            <w:r>
-              <w:rPr>
-                <w:rFonts w:ascii="Monaco" w:hAnsi="Monaco" w:cs="Monaco"/>
-                <w:color w:val="2A00FF"/>
-                <w:highlight w:val="lightGray"/>
-                <w:lang w:val="en-US"/>
-              </w:rPr>
-              <w:t>&lt;li&gt;</w:t>
-            </w:r>
           </w:p>
           <w:p>
             <w:pPr>
@@ -20138,18 +19518,42 @@
               <w:adjustRightInd w:val="0"/>
               <w:rPr>
                 <w:rFonts w:ascii="Monaco" w:hAnsi="Monaco" w:cs="Monaco"/>
+                <w:color w:val="AB3000"/>
+                <w:sz w:val="16"/>
+                <w:szCs w:val="16"/>
                 <w:lang w:val="en-US"/>
               </w:rPr>
             </w:pPr>
             <w:r>
               <w:rPr>
                 <w:rFonts w:ascii="Monaco" w:hAnsi="Monaco" w:cs="Monaco"/>
-                <w:color w:val="2A00FF"/>
-                <w:highlight w:val="lightGray"/>
+                <w:color w:val="000000"/>
+                <w:sz w:val="16"/>
+                <w:szCs w:val="16"/>
                 <w:lang w:val="en-US"/>
               </w:rPr>
               <w:tab/>
-              <w:t xml:space="preserve">        &lt;label for="test-param" &gt;test:&lt;/label&gt;</w:t>
+            </w:r>
+            <w:r>
+              <w:rPr>
+                <w:rFonts w:ascii="Monaco" w:hAnsi="Monaco" w:cs="Monaco"/>
+                <w:color w:val="000000"/>
+                <w:sz w:val="16"/>
+                <w:szCs w:val="16"/>
+                <w:lang w:val="en-US"/>
+              </w:rPr>
+              <w:tab/>
+              <w:t>.</w:t>
+            </w:r>
+            <w:r>
+              <w:rPr>
+                <w:rFonts w:ascii="Monaco" w:hAnsi="Monaco" w:cs="Monaco"/>
+                <w:color w:val="AB3000"/>
+                <w:sz w:val="16"/>
+                <w:szCs w:val="16"/>
+                <w:lang w:val="en-US"/>
+              </w:rPr>
+              <w:t>compileParameterLink</w:t>
             </w:r>
           </w:p>
           <w:p>
@@ -20160,18 +19564,19 @@
               <w:adjustRightInd w:val="0"/>
               <w:rPr>
                 <w:rFonts w:ascii="Monaco" w:hAnsi="Monaco" w:cs="Monaco"/>
+                <w:sz w:val="16"/>
+                <w:szCs w:val="16"/>
                 <w:lang w:val="en-US"/>
               </w:rPr>
             </w:pPr>
             <w:r>
               <w:rPr>
                 <w:rFonts w:ascii="Monaco" w:hAnsi="Monaco" w:cs="Monaco"/>
-                <w:color w:val="2A00FF"/>
-                <w:highlight w:val="lightGray"/>
-                <w:lang w:val="en-US"/>
-              </w:rPr>
-              <w:tab/>
-              <w:t xml:space="preserve">            &lt;select id="test-param" data-bind="options: test.choices, selectedOptions: test.value,optionsCaption:'Choose...'"&gt;&lt;/select&gt;</w:t>
+                <w:sz w:val="16"/>
+                <w:szCs w:val="16"/>
+                <w:lang w:val="en-US"/>
+              </w:rPr>
+              <w:t>//assert</w:t>
             </w:r>
           </w:p>
           <w:p>
@@ -20182,28 +19587,51 @@
               <w:adjustRightInd w:val="0"/>
               <w:rPr>
                 <w:rFonts w:ascii="Monaco" w:hAnsi="Monaco" w:cs="Monaco"/>
+                <w:sz w:val="16"/>
+                <w:szCs w:val="16"/>
                 <w:lang w:val="en-US"/>
               </w:rPr>
             </w:pPr>
             <w:r>
               <w:rPr>
                 <w:rFonts w:ascii="Monaco" w:hAnsi="Monaco" w:cs="Monaco"/>
-                <w:color w:val="2A00FF"/>
-                <w:highlight w:val="lightGray"/>
+                <w:color w:val="000000"/>
+                <w:sz w:val="16"/>
+                <w:szCs w:val="16"/>
                 <w:lang w:val="en-US"/>
               </w:rPr>
               <w:tab/>
-              <w:t xml:space="preserve">        </w:t>
             </w:r>
             <w:r>
               <w:rPr>
                 <w:rFonts w:ascii="Monaco" w:hAnsi="Monaco" w:cs="Monaco"/>
-                <w:color w:val="2A00FF"/>
-                <w:highlight w:val="lightGray"/>
+                <w:color w:val="000000"/>
+                <w:sz w:val="16"/>
+                <w:szCs w:val="16"/>
                 <w:lang w:val="en-US"/>
               </w:rPr>
               <w:tab/>
-              <w:t>&lt;p class="validationMessage" data-bind="validationMessage: test.value"&gt;&lt;/p&gt;</w:t>
+              <w:t>.</w:t>
+            </w:r>
+            <w:r>
+              <w:rPr>
+                <w:rFonts w:ascii="Monaco" w:hAnsi="Monaco" w:cs="Monaco"/>
+                <w:color w:val="AB3000"/>
+                <w:sz w:val="16"/>
+                <w:szCs w:val="16"/>
+                <w:lang w:val="en-US"/>
+              </w:rPr>
+              <w:t>assertHtmlWithExpectedOutput</w:t>
+            </w:r>
+            <w:r>
+              <w:rPr>
+                <w:rFonts w:ascii="Monaco" w:hAnsi="Monaco" w:cs="Monaco"/>
+                <w:color w:val="000000"/>
+                <w:sz w:val="16"/>
+                <w:szCs w:val="16"/>
+                <w:lang w:val="en-US"/>
+              </w:rPr>
+              <w:t>(</w:t>
             </w:r>
           </w:p>
           <w:p>
@@ -20214,18 +19642,51 @@
               <w:adjustRightInd w:val="0"/>
               <w:rPr>
                 <w:rFonts w:ascii="Monaco" w:hAnsi="Monaco" w:cs="Monaco"/>
+                <w:sz w:val="16"/>
+                <w:szCs w:val="16"/>
                 <w:lang w:val="en-US"/>
               </w:rPr>
             </w:pPr>
+            <w:r>
+              <w:rPr>
+                <w:rFonts w:ascii="Monaco" w:hAnsi="Monaco" w:cs="Monaco"/>
+                <w:color w:val="000000"/>
+                <w:sz w:val="16"/>
+                <w:szCs w:val="16"/>
+                <w:lang w:val="en-US"/>
+              </w:rPr>
+              <w:tab/>
+            </w:r>
+            <w:r>
+              <w:rPr>
+                <w:rFonts w:ascii="Monaco" w:hAnsi="Monaco" w:cs="Monaco"/>
+                <w:color w:val="000000"/>
+                <w:sz w:val="16"/>
+                <w:szCs w:val="16"/>
+                <w:lang w:val="en-US"/>
+              </w:rPr>
+              <w:tab/>
+            </w:r>
             <w:r>
               <w:rPr>
                 <w:rFonts w:ascii="Monaco" w:hAnsi="Monaco" w:cs="Monaco"/>
                 <w:color w:val="2A00FF"/>
+                <w:sz w:val="16"/>
+                <w:szCs w:val="16"/>
+                <w:lang w:val="en-US"/>
+              </w:rPr>
+              <w:t>'''</w:t>
+            </w:r>
+            <w:r>
+              <w:rPr>
+                <w:rFonts w:ascii="Monaco" w:hAnsi="Monaco" w:cs="Monaco"/>
+                <w:color w:val="2A00FF"/>
+                <w:sz w:val="16"/>
+                <w:szCs w:val="16"/>
                 <w:highlight w:val="lightGray"/>
                 <w:lang w:val="en-US"/>
               </w:rPr>
-              <w:tab/>
-              <w:t xml:space="preserve">       &lt;/li&gt;</w:t>
+              <w:t>&lt;li&gt;</w:t>
             </w:r>
           </w:p>
           <w:p>
@@ -20236,6 +19697,8 @@
               <w:adjustRightInd w:val="0"/>
               <w:rPr>
                 <w:rFonts w:ascii="Monaco" w:hAnsi="Monaco" w:cs="Monaco"/>
+                <w:sz w:val="16"/>
+                <w:szCs w:val="16"/>
                 <w:lang w:val="en-US"/>
               </w:rPr>
             </w:pPr>
@@ -20243,17 +19706,13 @@
               <w:rPr>
                 <w:rFonts w:ascii="Monaco" w:hAnsi="Monaco" w:cs="Monaco"/>
                 <w:color w:val="2A00FF"/>
-                <w:lang w:val="en-US"/>
-              </w:rPr>
-              <w:t xml:space="preserve">          '''</w:t>
-            </w:r>
-            <w:r>
-              <w:rPr>
-                <w:rFonts w:ascii="Monaco" w:hAnsi="Monaco" w:cs="Monaco"/>
-                <w:color w:val="000000"/>
-                <w:lang w:val="en-US"/>
-              </w:rPr>
-              <w:t>)</w:t>
+                <w:sz w:val="16"/>
+                <w:szCs w:val="16"/>
+                <w:highlight w:val="lightGray"/>
+                <w:lang w:val="en-US"/>
+              </w:rPr>
+              <w:tab/>
+              <w:t xml:space="preserve">        &lt;label for="test-param" &gt;test:&lt;/label&gt;</w:t>
             </w:r>
           </w:p>
           <w:p>
@@ -20264,36 +19723,168 @@
               <w:adjustRightInd w:val="0"/>
               <w:rPr>
                 <w:rFonts w:ascii="Monaco" w:hAnsi="Monaco" w:cs="Monaco"/>
+                <w:sz w:val="16"/>
+                <w:szCs w:val="16"/>
                 <w:lang w:val="en-US"/>
               </w:rPr>
             </w:pPr>
             <w:r>
               <w:rPr>
                 <w:rFonts w:ascii="Monaco" w:hAnsi="Monaco" w:cs="Monaco"/>
-                <w:color w:val="000000"/>
+                <w:color w:val="2A00FF"/>
+                <w:sz w:val="16"/>
+                <w:szCs w:val="16"/>
+                <w:highlight w:val="lightGray"/>
                 <w:lang w:val="en-US"/>
               </w:rPr>
               <w:tab/>
-            </w:r>
-            <w:r>
-              <w:rPr>
-                <w:rFonts w:ascii="Monaco" w:hAnsi="Monaco" w:cs="Monaco"/>
-                <w:color w:val="000000"/>
-                <w:lang w:val="en-US"/>
-              </w:rPr>
-              <w:tab/>
+              <w:t xml:space="preserve">            &lt;select id="test-param" data-bind="options: test.choices, selectedOptions: test.value,optionsCaption:'Choose...'"&gt;&lt;/select&gt;</w:t>
             </w:r>
           </w:p>
           <w:p>
             <w:pPr>
-              <w:rPr>
+              <w:widowControl w:val="0"/>
+              <w:autoSpaceDE w:val="0"/>
+              <w:autoSpaceDN w:val="0"/>
+              <w:adjustRightInd w:val="0"/>
+              <w:rPr>
+                <w:rFonts w:ascii="Monaco" w:hAnsi="Monaco" w:cs="Monaco"/>
+                <w:sz w:val="16"/>
+                <w:szCs w:val="16"/>
                 <w:lang w:val="en-US"/>
               </w:rPr>
             </w:pPr>
             <w:r>
               <w:rPr>
                 <w:rFonts w:ascii="Monaco" w:hAnsi="Monaco" w:cs="Monaco"/>
-                <w:color w:val="000000"/>
+                <w:color w:val="2A00FF"/>
+                <w:sz w:val="16"/>
+                <w:szCs w:val="16"/>
+                <w:highlight w:val="lightGray"/>
+                <w:lang w:val="en-US"/>
+              </w:rPr>
+              <w:tab/>
+              <w:t xml:space="preserve">        </w:t>
+            </w:r>
+            <w:r>
+              <w:rPr>
+                <w:rFonts w:ascii="Monaco" w:hAnsi="Monaco" w:cs="Monaco"/>
+                <w:color w:val="2A00FF"/>
+                <w:sz w:val="16"/>
+                <w:szCs w:val="16"/>
+                <w:highlight w:val="lightGray"/>
+                <w:lang w:val="en-US"/>
+              </w:rPr>
+              <w:tab/>
+              <w:t>&lt;p class="validationMessage" data-bind="validationMessage: test.value"&gt;&lt;/p&gt;</w:t>
+            </w:r>
+          </w:p>
+          <w:p>
+            <w:pPr>
+              <w:widowControl w:val="0"/>
+              <w:autoSpaceDE w:val="0"/>
+              <w:autoSpaceDN w:val="0"/>
+              <w:adjustRightInd w:val="0"/>
+              <w:rPr>
+                <w:rFonts w:ascii="Monaco" w:hAnsi="Monaco" w:cs="Monaco"/>
+                <w:sz w:val="16"/>
+                <w:szCs w:val="16"/>
+                <w:lang w:val="en-US"/>
+              </w:rPr>
+            </w:pPr>
+            <w:r>
+              <w:rPr>
+                <w:rFonts w:ascii="Monaco" w:hAnsi="Monaco" w:cs="Monaco"/>
+                <w:color w:val="2A00FF"/>
+                <w:sz w:val="16"/>
+                <w:szCs w:val="16"/>
+                <w:highlight w:val="lightGray"/>
+                <w:lang w:val="en-US"/>
+              </w:rPr>
+              <w:tab/>
+              <w:t xml:space="preserve">       &lt;/li&gt;</w:t>
+            </w:r>
+          </w:p>
+          <w:p>
+            <w:pPr>
+              <w:widowControl w:val="0"/>
+              <w:autoSpaceDE w:val="0"/>
+              <w:autoSpaceDN w:val="0"/>
+              <w:adjustRightInd w:val="0"/>
+              <w:rPr>
+                <w:rFonts w:ascii="Monaco" w:hAnsi="Monaco" w:cs="Monaco"/>
+                <w:sz w:val="16"/>
+                <w:szCs w:val="16"/>
+                <w:lang w:val="en-US"/>
+              </w:rPr>
+            </w:pPr>
+            <w:r>
+              <w:rPr>
+                <w:rFonts w:ascii="Monaco" w:hAnsi="Monaco" w:cs="Monaco"/>
+                <w:color w:val="2A00FF"/>
+                <w:sz w:val="16"/>
+                <w:szCs w:val="16"/>
+                <w:lang w:val="en-US"/>
+              </w:rPr>
+              <w:t xml:space="preserve">          '''</w:t>
+            </w:r>
+            <w:r>
+              <w:rPr>
+                <w:rFonts w:ascii="Monaco" w:hAnsi="Monaco" w:cs="Monaco"/>
+                <w:color w:val="000000"/>
+                <w:sz w:val="16"/>
+                <w:szCs w:val="16"/>
+                <w:lang w:val="en-US"/>
+              </w:rPr>
+              <w:t>)</w:t>
+            </w:r>
+          </w:p>
+          <w:p>
+            <w:pPr>
+              <w:widowControl w:val="0"/>
+              <w:autoSpaceDE w:val="0"/>
+              <w:autoSpaceDN w:val="0"/>
+              <w:adjustRightInd w:val="0"/>
+              <w:rPr>
+                <w:rFonts w:ascii="Monaco" w:hAnsi="Monaco" w:cs="Monaco"/>
+                <w:sz w:val="16"/>
+                <w:szCs w:val="16"/>
+                <w:lang w:val="en-US"/>
+              </w:rPr>
+            </w:pPr>
+            <w:r>
+              <w:rPr>
+                <w:rFonts w:ascii="Monaco" w:hAnsi="Monaco" w:cs="Monaco"/>
+                <w:color w:val="000000"/>
+                <w:sz w:val="16"/>
+                <w:szCs w:val="16"/>
+                <w:lang w:val="en-US"/>
+              </w:rPr>
+              <w:tab/>
+            </w:r>
+            <w:r>
+              <w:rPr>
+                <w:rFonts w:ascii="Monaco" w:hAnsi="Monaco" w:cs="Monaco"/>
+                <w:color w:val="000000"/>
+                <w:sz w:val="16"/>
+                <w:szCs w:val="16"/>
+                <w:lang w:val="en-US"/>
+              </w:rPr>
+              <w:tab/>
+            </w:r>
+          </w:p>
+          <w:p>
+            <w:pPr>
+              <w:rPr>
+                <w:lang w:val="en-US"/>
+              </w:rPr>
+            </w:pPr>
+            <w:r>
+              <w:rPr>
+                <w:rFonts w:ascii="Monaco" w:hAnsi="Monaco" w:cs="Monaco"/>
+                <w:color w:val="000000"/>
+                <w:sz w:val="16"/>
+                <w:szCs w:val="16"/>
                 <w:lang w:val="en-US"/>
               </w:rPr>
               <w:tab/>
@@ -20344,13 +19935,6 @@
               <w:t>All boiler plate code are put in an abstract base class, and the the actual test class contains only a reference to class under test, and the test cases.</w:t>
             </w:r>
           </w:p>
-          <w:p>
-            <w:pPr>
-              <w:rPr>
-                <w:lang w:val="en-US"/>
-              </w:rPr>
-            </w:pPr>
-          </w:p>
         </w:tc>
       </w:tr>
       <w:tr>
@@ -20366,44 +19950,30 @@
               <w:adjustRightInd w:val="0"/>
               <w:rPr>
                 <w:rFonts w:ascii="Monaco" w:hAnsi="Monaco" w:cs="Monaco"/>
+                <w:sz w:val="16"/>
+                <w:szCs w:val="16"/>
                 <w:lang w:val="en-US"/>
               </w:rPr>
             </w:pPr>
             <w:r>
               <w:rPr>
                 <w:rFonts w:ascii="Monaco" w:hAnsi="Monaco" w:cs="Monaco"/>
-                <w:b/>
-                <w:bCs/>
-                <w:color w:val="7F0055"/>
-                <w:lang w:val="en-US"/>
-              </w:rPr>
-              <w:t>class</w:t>
+                <w:color w:val="000000"/>
+                <w:sz w:val="22"/>
+                <w:szCs w:val="22"/>
+                <w:lang w:val="en-US"/>
+              </w:rPr>
+              <w:tab/>
             </w:r>
             <w:r>
               <w:rPr>
                 <w:rFonts w:ascii="Monaco" w:hAnsi="Monaco" w:cs="Monaco"/>
-                <w:color w:val="000000"/>
-                <w:lang w:val="en-US"/>
-              </w:rPr>
-              <w:t xml:space="preserve"> TestDynamicJqmHtmlGenerator </w:t>
-            </w:r>
-            <w:r>
-              <w:rPr>
-                <w:rFonts w:ascii="Monaco" w:hAnsi="Monaco" w:cs="Monaco"/>
-                <w:b/>
-                <w:bCs/>
-                <w:color w:val="7F0055"/>
-                <w:lang w:val="en-US"/>
-              </w:rPr>
-              <w:t>extends</w:t>
-            </w:r>
-            <w:r>
-              <w:rPr>
-                <w:rFonts w:ascii="Monaco" w:hAnsi="Monaco" w:cs="Monaco"/>
-                <w:color w:val="000000"/>
-                <w:lang w:val="en-US"/>
-              </w:rPr>
-              <w:t xml:space="preserve"> BaseTestJqmGenerator{</w:t>
+                <w:color w:val="646464"/>
+                <w:sz w:val="16"/>
+                <w:szCs w:val="16"/>
+                <w:lang w:val="en-US"/>
+              </w:rPr>
+              <w:t>@Test</w:t>
             </w:r>
           </w:p>
           <w:p>
@@ -20414,6 +19984,340 @@
               <w:adjustRightInd w:val="0"/>
               <w:rPr>
                 <w:rFonts w:ascii="Monaco" w:hAnsi="Monaco" w:cs="Monaco"/>
+                <w:sz w:val="16"/>
+                <w:szCs w:val="16"/>
+                <w:lang w:val="en-US"/>
+              </w:rPr>
+            </w:pPr>
+            <w:r>
+              <w:rPr>
+                <w:rFonts w:ascii="Monaco" w:hAnsi="Monaco" w:cs="Monaco"/>
+                <w:color w:val="000000"/>
+                <w:sz w:val="16"/>
+                <w:szCs w:val="16"/>
+                <w:lang w:val="en-US"/>
+              </w:rPr>
+              <w:tab/>
+            </w:r>
+            <w:r>
+              <w:rPr>
+                <w:rFonts w:ascii="Monaco" w:hAnsi="Monaco" w:cs="Monaco"/>
+                <w:b/>
+                <w:bCs/>
+                <w:color w:val="7F0055"/>
+                <w:sz w:val="16"/>
+                <w:szCs w:val="16"/>
+                <w:lang w:val="en-US"/>
+              </w:rPr>
+              <w:t>def</w:t>
+            </w:r>
+            <w:r>
+              <w:rPr>
+                <w:rFonts w:ascii="Monaco" w:hAnsi="Monaco" w:cs="Monaco"/>
+                <w:color w:val="000000"/>
+                <w:sz w:val="16"/>
+                <w:szCs w:val="16"/>
+                <w:lang w:val="en-US"/>
+              </w:rPr>
+              <w:t xml:space="preserve"> </w:t>
+            </w:r>
+            <w:r>
+              <w:rPr>
+                <w:rFonts w:ascii="Monaco" w:hAnsi="Monaco" w:cs="Monaco"/>
+                <w:b/>
+                <w:bCs/>
+                <w:color w:val="7F0055"/>
+                <w:sz w:val="16"/>
+                <w:szCs w:val="16"/>
+                <w:lang w:val="en-US"/>
+              </w:rPr>
+              <w:t>void</w:t>
+            </w:r>
+            <w:r>
+              <w:rPr>
+                <w:rFonts w:ascii="Monaco" w:hAnsi="Monaco" w:cs="Monaco"/>
+                <w:color w:val="000000"/>
+                <w:sz w:val="16"/>
+                <w:szCs w:val="16"/>
+                <w:lang w:val="en-US"/>
+              </w:rPr>
+              <w:t xml:space="preserve">  testWhenComplexExpression_ThenItIsRenderedCorrectly() {</w:t>
+            </w:r>
+          </w:p>
+          <w:p>
+            <w:pPr>
+              <w:widowControl w:val="0"/>
+              <w:autoSpaceDE w:val="0"/>
+              <w:autoSpaceDN w:val="0"/>
+              <w:adjustRightInd w:val="0"/>
+              <w:rPr>
+                <w:rFonts w:ascii="Monaco" w:hAnsi="Monaco" w:cs="Monaco"/>
+                <w:color w:val="000000"/>
+                <w:sz w:val="16"/>
+                <w:szCs w:val="16"/>
+                <w:lang w:val="en-US"/>
+              </w:rPr>
+            </w:pPr>
+            <w:r>
+              <w:rPr>
+                <w:rFonts w:ascii="Monaco" w:hAnsi="Monaco" w:cs="Monaco"/>
+                <w:color w:val="000000"/>
+                <w:sz w:val="16"/>
+                <w:szCs w:val="16"/>
+                <w:lang w:val="en-US"/>
+              </w:rPr>
+              <w:t>//arrange</w:t>
+            </w:r>
+          </w:p>
+          <w:p>
+            <w:pPr>
+              <w:widowControl w:val="0"/>
+              <w:autoSpaceDE w:val="0"/>
+              <w:autoSpaceDN w:val="0"/>
+              <w:adjustRightInd w:val="0"/>
+              <w:rPr>
+                <w:rFonts w:ascii="Monaco" w:hAnsi="Monaco" w:cs="Monaco"/>
+                <w:sz w:val="16"/>
+                <w:szCs w:val="16"/>
+                <w:lang w:val="en-US"/>
+              </w:rPr>
+            </w:pPr>
+            <w:r>
+              <w:rPr>
+                <w:rFonts w:ascii="Monaco" w:hAnsi="Monaco" w:cs="Monaco"/>
+                <w:color w:val="000000"/>
+                <w:sz w:val="16"/>
+                <w:szCs w:val="16"/>
+                <w:lang w:val="en-US"/>
+              </w:rPr>
+              <w:tab/>
+            </w:r>
+            <w:r>
+              <w:rPr>
+                <w:rFonts w:ascii="Monaco" w:hAnsi="Monaco" w:cs="Monaco"/>
+                <w:color w:val="000000"/>
+                <w:sz w:val="16"/>
+                <w:szCs w:val="16"/>
+                <w:lang w:val="en-US"/>
+              </w:rPr>
+              <w:tab/>
+            </w:r>
+            <w:r>
+              <w:rPr>
+                <w:rFonts w:ascii="Monaco" w:hAnsi="Monaco" w:cs="Monaco"/>
+                <w:color w:val="2A00FF"/>
+                <w:sz w:val="16"/>
+                <w:szCs w:val="16"/>
+                <w:lang w:val="en-US"/>
+              </w:rPr>
+              <w:t>'''</w:t>
+            </w:r>
+            <w:r>
+              <w:rPr>
+                <w:rFonts w:ascii="Monaco" w:hAnsi="Monaco" w:cs="Monaco"/>
+                <w:color w:val="2A00FF"/>
+                <w:sz w:val="16"/>
+                <w:szCs w:val="16"/>
+                <w:highlight w:val="lightGray"/>
+                <w:lang w:val="en-US"/>
+              </w:rPr>
+              <w:t>{parameter test visible-if p2 == p1 or p1 == p3 or p4 == p1 or p2&lt;p3 and test != "somestring" ,</w:t>
+            </w:r>
+          </w:p>
+          <w:p>
+            <w:pPr>
+              <w:widowControl w:val="0"/>
+              <w:autoSpaceDE w:val="0"/>
+              <w:autoSpaceDN w:val="0"/>
+              <w:adjustRightInd w:val="0"/>
+              <w:rPr>
+                <w:rFonts w:ascii="Monaco" w:hAnsi="Monaco" w:cs="Monaco"/>
+                <w:sz w:val="16"/>
+                <w:szCs w:val="16"/>
+                <w:lang w:val="en-US"/>
+              </w:rPr>
+            </w:pPr>
+            <w:r>
+              <w:rPr>
+                <w:rFonts w:ascii="Monaco" w:hAnsi="Monaco" w:cs="Monaco"/>
+                <w:color w:val="2A00FF"/>
+                <w:sz w:val="16"/>
+                <w:szCs w:val="16"/>
+                <w:highlight w:val="lightGray"/>
+                <w:lang w:val="en-US"/>
+              </w:rPr>
+              <w:tab/>
+            </w:r>
+            <w:r>
+              <w:rPr>
+                <w:rFonts w:ascii="Monaco" w:hAnsi="Monaco" w:cs="Monaco"/>
+                <w:color w:val="2A00FF"/>
+                <w:sz w:val="16"/>
+                <w:szCs w:val="16"/>
+                <w:highlight w:val="lightGray"/>
+                <w:lang w:val="en-US"/>
+              </w:rPr>
+              <w:tab/>
+              <w:t>parameter p1 ,</w:t>
+            </w:r>
+          </w:p>
+          <w:p>
+            <w:pPr>
+              <w:widowControl w:val="0"/>
+              <w:autoSpaceDE w:val="0"/>
+              <w:autoSpaceDN w:val="0"/>
+              <w:adjustRightInd w:val="0"/>
+              <w:rPr>
+                <w:rFonts w:ascii="Monaco" w:hAnsi="Monaco" w:cs="Monaco"/>
+                <w:sz w:val="16"/>
+                <w:szCs w:val="16"/>
+                <w:lang w:val="en-US"/>
+              </w:rPr>
+            </w:pPr>
+            <w:r>
+              <w:rPr>
+                <w:rFonts w:ascii="Monaco" w:hAnsi="Monaco" w:cs="Monaco"/>
+                <w:color w:val="2A00FF"/>
+                <w:sz w:val="16"/>
+                <w:szCs w:val="16"/>
+                <w:highlight w:val="lightGray"/>
+                <w:lang w:val="en-US"/>
+              </w:rPr>
+              <w:t>parameter p2 values (1,2,3),</w:t>
+            </w:r>
+          </w:p>
+          <w:p>
+            <w:pPr>
+              <w:widowControl w:val="0"/>
+              <w:autoSpaceDE w:val="0"/>
+              <w:autoSpaceDN w:val="0"/>
+              <w:adjustRightInd w:val="0"/>
+              <w:rPr>
+                <w:rFonts w:ascii="Monaco" w:hAnsi="Monaco" w:cs="Monaco"/>
+                <w:sz w:val="16"/>
+                <w:szCs w:val="16"/>
+                <w:lang w:val="en-US"/>
+              </w:rPr>
+            </w:pPr>
+            <w:r>
+              <w:rPr>
+                <w:rFonts w:ascii="Monaco" w:hAnsi="Monaco" w:cs="Monaco"/>
+                <w:color w:val="2A00FF"/>
+                <w:sz w:val="16"/>
+                <w:szCs w:val="16"/>
+                <w:highlight w:val="lightGray"/>
+                <w:lang w:val="en-US"/>
+              </w:rPr>
+              <w:t>parameter p3,</w:t>
+            </w:r>
+          </w:p>
+          <w:p>
+            <w:pPr>
+              <w:widowControl w:val="0"/>
+              <w:autoSpaceDE w:val="0"/>
+              <w:autoSpaceDN w:val="0"/>
+              <w:adjustRightInd w:val="0"/>
+              <w:rPr>
+                <w:rFonts w:ascii="Monaco" w:hAnsi="Monaco" w:cs="Monaco"/>
+                <w:color w:val="AB3000"/>
+                <w:sz w:val="16"/>
+                <w:szCs w:val="16"/>
+                <w:lang w:val="en-US"/>
+              </w:rPr>
+            </w:pPr>
+            <w:r>
+              <w:rPr>
+                <w:rFonts w:ascii="Monaco" w:hAnsi="Monaco" w:cs="Monaco"/>
+                <w:color w:val="2A00FF"/>
+                <w:sz w:val="16"/>
+                <w:szCs w:val="16"/>
+                <w:highlight w:val="lightGray"/>
+                <w:lang w:val="en-US"/>
+              </w:rPr>
+              <w:t>parameter p4 },</w:t>
+            </w:r>
+            <w:r>
+              <w:rPr>
+                <w:rFonts w:ascii="Monaco" w:hAnsi="Monaco" w:cs="Monaco"/>
+                <w:color w:val="2A00FF"/>
+                <w:sz w:val="16"/>
+                <w:szCs w:val="16"/>
+                <w:lang w:val="en-US"/>
+              </w:rPr>
+              <w:t>'''</w:t>
+            </w:r>
+            <w:r>
+              <w:rPr>
+                <w:rFonts w:ascii="Monaco" w:hAnsi="Monaco" w:cs="Monaco"/>
+                <w:color w:val="000000"/>
+                <w:sz w:val="16"/>
+                <w:szCs w:val="16"/>
+                <w:lang w:val="en-US"/>
+              </w:rPr>
+              <w:t>.toString.</w:t>
+            </w:r>
+            <w:r>
+              <w:rPr>
+                <w:rFonts w:ascii="Monaco" w:hAnsi="Monaco" w:cs="Monaco"/>
+                <w:color w:val="AB3000"/>
+                <w:sz w:val="16"/>
+                <w:szCs w:val="16"/>
+                <w:lang w:val="en-US"/>
+              </w:rPr>
+              <w:t>addPrefix</w:t>
+            </w:r>
+            <w:r>
+              <w:rPr>
+                <w:rFonts w:ascii="Monaco" w:hAnsi="Monaco" w:cs="Monaco"/>
+                <w:color w:val="000000"/>
+                <w:sz w:val="16"/>
+                <w:szCs w:val="16"/>
+                <w:lang w:val="en-US"/>
+              </w:rPr>
+              <w:t>.</w:t>
+            </w:r>
+            <w:r>
+              <w:rPr>
+                <w:rFonts w:ascii="Monaco" w:hAnsi="Monaco" w:cs="Monaco"/>
+                <w:color w:val="AB3000"/>
+                <w:sz w:val="16"/>
+                <w:szCs w:val="16"/>
+                <w:lang w:val="en-US"/>
+              </w:rPr>
+              <w:t>parse</w:t>
+            </w:r>
+            <w:r>
+              <w:rPr>
+                <w:rFonts w:ascii="Monaco" w:hAnsi="Monaco" w:cs="Monaco"/>
+                <w:color w:val="000000"/>
+                <w:sz w:val="16"/>
+                <w:szCs w:val="16"/>
+                <w:lang w:val="en-US"/>
+              </w:rPr>
+              <w:t>.</w:t>
+            </w:r>
+            <w:r>
+              <w:rPr>
+                <w:rFonts w:ascii="Monaco" w:hAnsi="Monaco" w:cs="Monaco"/>
+                <w:color w:val="AB3000"/>
+                <w:sz w:val="16"/>
+                <w:szCs w:val="16"/>
+                <w:lang w:val="en-US"/>
+              </w:rPr>
+              <w:t>firstVisibilityExpression</w:t>
+            </w:r>
+          </w:p>
+          <w:p>
+            <w:pPr>
+              <w:widowControl w:val="0"/>
+              <w:autoSpaceDE w:val="0"/>
+              <w:autoSpaceDN w:val="0"/>
+              <w:adjustRightInd w:val="0"/>
+              <w:rPr>
+                <w:rFonts w:ascii="Monaco" w:hAnsi="Monaco" w:cs="Monaco"/>
+                <w:color w:val="AB3000"/>
+                <w:sz w:val="16"/>
+                <w:szCs w:val="16"/>
                 <w:lang w:val="en-US"/>
               </w:rPr>
             </w:pPr>
@@ -20426,67 +20330,19 @@
               <w:adjustRightInd w:val="0"/>
               <w:rPr>
                 <w:rFonts w:ascii="Monaco" w:hAnsi="Monaco" w:cs="Monaco"/>
+                <w:sz w:val="16"/>
+                <w:szCs w:val="16"/>
                 <w:lang w:val="en-US"/>
               </w:rPr>
             </w:pPr>
             <w:r>
               <w:rPr>
                 <w:rFonts w:ascii="Monaco" w:hAnsi="Monaco" w:cs="Monaco"/>
-                <w:color w:val="000000"/>
-                <w:lang w:val="en-US"/>
-              </w:rPr>
-              <w:tab/>
-            </w:r>
-            <w:r>
-              <w:rPr>
-                <w:rFonts w:ascii="Monaco" w:hAnsi="Monaco" w:cs="Monaco"/>
-                <w:color w:val="646464"/>
-                <w:lang w:val="en-US"/>
-              </w:rPr>
-              <w:t>@Inject</w:t>
-            </w:r>
-            <w:r>
-              <w:rPr>
-                <w:rFonts w:ascii="Monaco" w:hAnsi="Monaco" w:cs="Monaco"/>
-                <w:color w:val="000000"/>
-                <w:lang w:val="en-US"/>
-              </w:rPr>
-              <w:t xml:space="preserve"> </w:t>
-            </w:r>
-            <w:r>
-              <w:rPr>
-                <w:rFonts w:ascii="Monaco" w:hAnsi="Monaco" w:cs="Monaco"/>
-                <w:b/>
-                <w:bCs/>
-                <w:color w:val="7F0055"/>
-                <w:lang w:val="en-US"/>
-              </w:rPr>
-              <w:t>extension</w:t>
-            </w:r>
-            <w:r>
-              <w:rPr>
-                <w:rFonts w:ascii="Monaco" w:hAnsi="Monaco" w:cs="Monaco"/>
-                <w:color w:val="000000"/>
-                <w:lang w:val="en-US"/>
-              </w:rPr>
-              <w:t xml:space="preserve"> JqmHtmlGenerator </w:t>
-            </w:r>
-            <w:r>
-              <w:rPr>
-                <w:rFonts w:ascii="Monaco" w:hAnsi="Monaco" w:cs="Monaco"/>
-                <w:color w:val="3F7F5F"/>
-                <w:lang w:val="en-US"/>
-              </w:rPr>
-              <w:t>//</w:t>
-            </w:r>
-            <w:r>
-              <w:rPr>
-                <w:rFonts w:ascii="Monaco" w:hAnsi="Monaco" w:cs="Monaco"/>
-                <w:color w:val="3F7F5F"/>
-                <w:u w:val="single"/>
-                <w:lang w:val="en-US"/>
-              </w:rPr>
-              <w:t>Sut</w:t>
+                <w:sz w:val="16"/>
+                <w:szCs w:val="16"/>
+                <w:lang w:val="en-US"/>
+              </w:rPr>
+              <w:t>//act</w:t>
             </w:r>
           </w:p>
           <w:p>
@@ -20497,6 +20353,9 @@
               <w:adjustRightInd w:val="0"/>
               <w:rPr>
                 <w:rFonts w:ascii="Monaco" w:hAnsi="Monaco" w:cs="Monaco"/>
+                <w:color w:val="000000"/>
+                <w:sz w:val="16"/>
+                <w:szCs w:val="16"/>
                 <w:lang w:val="en-US"/>
               </w:rPr>
             </w:pPr>
@@ -20504,9 +20363,52 @@
               <w:rPr>
                 <w:rFonts w:ascii="Monaco" w:hAnsi="Monaco" w:cs="Monaco"/>
                 <w:color w:val="000000"/>
+                <w:sz w:val="16"/>
+                <w:szCs w:val="16"/>
                 <w:lang w:val="en-US"/>
               </w:rPr>
               <w:tab/>
+            </w:r>
+            <w:r>
+              <w:rPr>
+                <w:rFonts w:ascii="Monaco" w:hAnsi="Monaco" w:cs="Monaco"/>
+                <w:color w:val="000000"/>
+                <w:sz w:val="16"/>
+                <w:szCs w:val="16"/>
+                <w:lang w:val="en-US"/>
+              </w:rPr>
+              <w:tab/>
+              <w:t>.</w:t>
+            </w:r>
+            <w:r>
+              <w:rPr>
+                <w:rFonts w:ascii="Monaco" w:hAnsi="Monaco" w:cs="Monaco"/>
+                <w:color w:val="AB3000"/>
+                <w:sz w:val="16"/>
+                <w:szCs w:val="16"/>
+                <w:lang w:val="en-US"/>
+              </w:rPr>
+              <w:t>renderExpression</w:t>
+            </w:r>
+            <w:r>
+              <w:rPr>
+                <w:rFonts w:ascii="Monaco" w:hAnsi="Monaco" w:cs="Monaco"/>
+                <w:color w:val="000000"/>
+                <w:sz w:val="16"/>
+                <w:szCs w:val="16"/>
+                <w:lang w:val="en-US"/>
+              </w:rPr>
+              <w:t>.to</w:t>
+            </w:r>
+            <w:r>
+              <w:rPr>
+                <w:rFonts w:ascii="Monaco" w:hAnsi="Monaco" w:cs="Monaco"/>
+                <w:color w:val="000000"/>
+                <w:sz w:val="16"/>
+                <w:szCs w:val="16"/>
+                <w:lang w:val="en-US"/>
+              </w:rPr>
+              <w:t>String</w:t>
             </w:r>
           </w:p>
           <w:p>
@@ -20517,6 +20419,8 @@
               <w:adjustRightInd w:val="0"/>
               <w:rPr>
                 <w:rFonts w:ascii="Monaco" w:hAnsi="Monaco" w:cs="Monaco"/>
+                <w:sz w:val="16"/>
+                <w:szCs w:val="16"/>
                 <w:lang w:val="en-US"/>
               </w:rPr>
             </w:pPr>
@@ -20524,17 +20428,11 @@
               <w:rPr>
                 <w:rFonts w:ascii="Monaco" w:hAnsi="Monaco" w:cs="Monaco"/>
                 <w:color w:val="000000"/>
-                <w:lang w:val="en-US"/>
-              </w:rPr>
-              <w:tab/>
-            </w:r>
-            <w:r>
-              <w:rPr>
-                <w:rFonts w:ascii="Monaco" w:hAnsi="Monaco" w:cs="Monaco"/>
-                <w:color w:val="646464"/>
-                <w:lang w:val="en-US"/>
-              </w:rPr>
-              <w:t>@Test</w:t>
+                <w:sz w:val="16"/>
+                <w:szCs w:val="16"/>
+                <w:lang w:val="en-US"/>
+              </w:rPr>
+              <w:t>//assert</w:t>
             </w:r>
           </w:p>
           <w:p>
@@ -20545,6 +20443,8 @@
               <w:adjustRightInd w:val="0"/>
               <w:rPr>
                 <w:rFonts w:ascii="Monaco" w:hAnsi="Monaco" w:cs="Monaco"/>
+                <w:sz w:val="16"/>
+                <w:szCs w:val="16"/>
                 <w:lang w:val="en-US"/>
               </w:rPr>
             </w:pPr>
@@ -20552,6 +20452,8 @@
               <w:rPr>
                 <w:rFonts w:ascii="Monaco" w:hAnsi="Monaco" w:cs="Monaco"/>
                 <w:color w:val="000000"/>
+                <w:sz w:val="16"/>
+                <w:szCs w:val="16"/>
                 <w:lang w:val="en-US"/>
               </w:rPr>
               <w:tab/>
@@ -20559,38 +20461,33 @@
             <w:r>
               <w:rPr>
                 <w:rFonts w:ascii="Monaco" w:hAnsi="Monaco" w:cs="Monaco"/>
-                <w:b/>
-                <w:bCs/>
-                <w:color w:val="7F0055"/>
-                <w:lang w:val="en-US"/>
-              </w:rPr>
-              <w:t>def</w:t>
+                <w:color w:val="000000"/>
+                <w:sz w:val="16"/>
+                <w:szCs w:val="16"/>
+                <w:lang w:val="en-US"/>
+              </w:rPr>
+              <w:tab/>
+              <w:t>.</w:t>
             </w:r>
             <w:r>
               <w:rPr>
                 <w:rFonts w:ascii="Monaco" w:hAnsi="Monaco" w:cs="Monaco"/>
-                <w:color w:val="000000"/>
-                <w:lang w:val="en-US"/>
-              </w:rPr>
-              <w:t xml:space="preserve"> </w:t>
+                <w:color w:val="AB3000"/>
+                <w:sz w:val="16"/>
+                <w:szCs w:val="16"/>
+                <w:lang w:val="en-US"/>
+              </w:rPr>
+              <w:t>assertCodeWithExpectedOutput</w:t>
             </w:r>
             <w:r>
               <w:rPr>
                 <w:rFonts w:ascii="Monaco" w:hAnsi="Monaco" w:cs="Monaco"/>
-                <w:b/>
-                <w:bCs/>
-                <w:color w:val="7F0055"/>
-                <w:lang w:val="en-US"/>
-              </w:rPr>
-              <w:t>void</w:t>
-            </w:r>
-            <w:r>
-              <w:rPr>
-                <w:rFonts w:ascii="Monaco" w:hAnsi="Monaco" w:cs="Monaco"/>
-                <w:color w:val="000000"/>
-                <w:lang w:val="en-US"/>
-              </w:rPr>
-              <w:t xml:space="preserve"> testConfigDescription_rendersAsMainSection(){</w:t>
+                <w:color w:val="000000"/>
+                <w:sz w:val="16"/>
+                <w:szCs w:val="16"/>
+                <w:lang w:val="en-US"/>
+              </w:rPr>
+              <w:t>(</w:t>
             </w:r>
           </w:p>
           <w:p>
@@ -20601,6 +20498,8 @@
               <w:adjustRightInd w:val="0"/>
               <w:rPr>
                 <w:rFonts w:ascii="Monaco" w:hAnsi="Monaco" w:cs="Monaco"/>
+                <w:sz w:val="16"/>
+                <w:szCs w:val="16"/>
                 <w:lang w:val="en-US"/>
               </w:rPr>
             </w:pPr>
@@ -20608,6 +20507,8 @@
               <w:rPr>
                 <w:rFonts w:ascii="Monaco" w:hAnsi="Monaco" w:cs="Monaco"/>
                 <w:color w:val="000000"/>
+                <w:sz w:val="16"/>
+                <w:szCs w:val="16"/>
                 <w:lang w:val="en-US"/>
               </w:rPr>
               <w:tab/>
@@ -20616,9 +20517,32 @@
               <w:rPr>
                 <w:rFonts w:ascii="Monaco" w:hAnsi="Monaco" w:cs="Monaco"/>
                 <w:color w:val="000000"/>
+                <w:sz w:val="16"/>
+                <w:szCs w:val="16"/>
                 <w:lang w:val="en-US"/>
               </w:rPr>
               <w:tab/>
+            </w:r>
+            <w:r>
+              <w:rPr>
+                <w:rFonts w:ascii="Monaco" w:hAnsi="Monaco" w:cs="Monaco"/>
+                <w:color w:val="2A00FF"/>
+                <w:sz w:val="16"/>
+                <w:szCs w:val="16"/>
+                <w:lang w:val="en-US"/>
+              </w:rPr>
+              <w:t>'''</w:t>
+            </w:r>
+            <w:r>
+              <w:rPr>
+                <w:rFonts w:ascii="Monaco" w:hAnsi="Monaco" w:cs="Monaco"/>
+                <w:color w:val="2A00FF"/>
+                <w:sz w:val="16"/>
+                <w:szCs w:val="16"/>
+                <w:highlight w:val="lightGray"/>
+                <w:lang w:val="en-US"/>
+              </w:rPr>
+              <w:t>((((App.ViewModel().p2.value()==null? '' : App.ViewModel().p2.value()[0] == App.ViewModel().p1.value())||</w:t>
             </w:r>
           </w:p>
           <w:p>
@@ -20629,99 +20553,21 @@
               <w:adjustRightInd w:val="0"/>
               <w:rPr>
                 <w:rFonts w:ascii="Monaco" w:hAnsi="Monaco" w:cs="Monaco"/>
+                <w:sz w:val="16"/>
+                <w:szCs w:val="16"/>
                 <w:lang w:val="en-US"/>
               </w:rPr>
             </w:pPr>
-            <w:r>
-              <w:rPr>
-                <w:rFonts w:ascii="Monaco" w:hAnsi="Monaco" w:cs="Monaco"/>
-                <w:color w:val="000000"/>
-                <w:lang w:val="en-US"/>
-              </w:rPr>
-              <w:tab/>
-            </w:r>
-            <w:r>
-              <w:rPr>
-                <w:rFonts w:ascii="Monaco" w:hAnsi="Monaco" w:cs="Monaco"/>
-                <w:color w:val="000000"/>
-                <w:lang w:val="en-US"/>
-              </w:rPr>
-              <w:tab/>
-            </w:r>
             <w:r>
               <w:rPr>
                 <w:rFonts w:ascii="Monaco" w:hAnsi="Monaco" w:cs="Monaco"/>
                 <w:color w:val="2A00FF"/>
-                <w:lang w:val="en-US"/>
-              </w:rPr>
-              <w:t>'</w:t>
-            </w:r>
-            <w:r>
-              <w:rPr>
-                <w:rFonts w:ascii="Monaco" w:hAnsi="Monaco" w:cs="Monaco"/>
-                <w:color w:val="2A00FF"/>
-                <w:u w:val="single"/>
-                <w:lang w:val="en-US"/>
-              </w:rPr>
-              <w:t>configurator</w:t>
-            </w:r>
-            <w:r>
-              <w:rPr>
-                <w:rFonts w:ascii="Monaco" w:hAnsi="Monaco" w:cs="Monaco"/>
-                <w:color w:val="2A00FF"/>
-                <w:lang w:val="en-US"/>
-              </w:rPr>
-              <w:t xml:space="preserve"> </w:t>
-            </w:r>
-            <w:r>
-              <w:rPr>
-                <w:rFonts w:ascii="Monaco" w:hAnsi="Monaco" w:cs="Monaco"/>
-                <w:color w:val="2A00FF"/>
-                <w:u w:val="single"/>
-                <w:lang w:val="en-US"/>
-              </w:rPr>
-              <w:t>app</w:t>
-            </w:r>
-            <w:r>
-              <w:rPr>
-                <w:rFonts w:ascii="Monaco" w:hAnsi="Monaco" w:cs="Monaco"/>
-                <w:color w:val="2A00FF"/>
-                <w:lang w:val="en-US"/>
-              </w:rPr>
-              <w:t xml:space="preserve"> "main </w:t>
-            </w:r>
-            <w:r>
-              <w:rPr>
-                <w:rFonts w:ascii="Monaco" w:hAnsi="Monaco" w:cs="Monaco"/>
-                <w:color w:val="2A00FF"/>
-                <w:u w:val="single"/>
-                <w:lang w:val="en-US"/>
-              </w:rPr>
-              <w:t>app</w:t>
-            </w:r>
-            <w:r>
-              <w:rPr>
-                <w:rFonts w:ascii="Monaco" w:hAnsi="Monaco" w:cs="Monaco"/>
-                <w:color w:val="2A00FF"/>
-                <w:lang w:val="en-US"/>
-              </w:rPr>
-              <w:t xml:space="preserve"> description"{}'</w:t>
-            </w:r>
-            <w:r>
-              <w:rPr>
-                <w:rFonts w:ascii="Monaco" w:hAnsi="Monaco" w:cs="Monaco"/>
-                <w:color w:val="000000"/>
-                <w:lang w:val="en-US"/>
-              </w:rPr>
-              <w:t>.</w:t>
-            </w:r>
-            <w:r>
-              <w:rPr>
-                <w:rFonts w:ascii="Monaco" w:hAnsi="Monaco" w:cs="Monaco"/>
-                <w:color w:val="AB3000"/>
-                <w:lang w:val="en-US"/>
-              </w:rPr>
-              <w:t>parse</w:t>
+                <w:sz w:val="16"/>
+                <w:szCs w:val="16"/>
+                <w:highlight w:val="lightGray"/>
+                <w:lang w:val="en-US"/>
+              </w:rPr>
+              <w:t>(App.ViewModel().p1.value() == App.ViewModel().p3.value()))||</w:t>
             </w:r>
           </w:p>
           <w:p>
@@ -20732,33 +20578,21 @@
               <w:adjustRightInd w:val="0"/>
               <w:rPr>
                 <w:rFonts w:ascii="Monaco" w:hAnsi="Monaco" w:cs="Monaco"/>
+                <w:sz w:val="16"/>
+                <w:szCs w:val="16"/>
                 <w:lang w:val="en-US"/>
               </w:rPr>
             </w:pPr>
             <w:r>
               <w:rPr>
                 <w:rFonts w:ascii="Monaco" w:hAnsi="Monaco" w:cs="Monaco"/>
-                <w:color w:val="000000"/>
-                <w:lang w:val="en-US"/>
-              </w:rPr>
-              <w:tab/>
-            </w:r>
-            <w:r>
-              <w:rPr>
-                <w:rFonts w:ascii="Monaco" w:hAnsi="Monaco" w:cs="Monaco"/>
-                <w:color w:val="000000"/>
-                <w:lang w:val="en-US"/>
-              </w:rPr>
-              <w:tab/>
-              <w:t>.</w:t>
-            </w:r>
-            <w:r>
-              <w:rPr>
-                <w:rFonts w:ascii="Monaco" w:hAnsi="Monaco" w:cs="Monaco"/>
-                <w:color w:val="AB3000"/>
-                <w:lang w:val="en-US"/>
-              </w:rPr>
-              <w:t>renderAppDescription</w:t>
+                <w:color w:val="2A00FF"/>
+                <w:sz w:val="16"/>
+                <w:szCs w:val="16"/>
+                <w:highlight w:val="lightGray"/>
+                <w:lang w:val="en-US"/>
+              </w:rPr>
+              <w:t>(App.ViewModel().p4.value() == App.ViewModel().p1.value()))||</w:t>
             </w:r>
           </w:p>
           <w:p>
@@ -20769,41 +20603,21 @@
               <w:adjustRightInd w:val="0"/>
               <w:rPr>
                 <w:rFonts w:ascii="Monaco" w:hAnsi="Monaco" w:cs="Monaco"/>
+                <w:sz w:val="16"/>
+                <w:szCs w:val="16"/>
                 <w:lang w:val="en-US"/>
               </w:rPr>
             </w:pPr>
             <w:r>
               <w:rPr>
                 <w:rFonts w:ascii="Monaco" w:hAnsi="Monaco" w:cs="Monaco"/>
-                <w:color w:val="000000"/>
-                <w:lang w:val="en-US"/>
-              </w:rPr>
-              <w:tab/>
-            </w:r>
-            <w:r>
-              <w:rPr>
-                <w:rFonts w:ascii="Monaco" w:hAnsi="Monaco" w:cs="Monaco"/>
-                <w:color w:val="000000"/>
-                <w:lang w:val="en-US"/>
-              </w:rPr>
-              <w:tab/>
-              <w:t>.</w:t>
-            </w:r>
-            <w:r>
-              <w:rPr>
-                <w:rFonts w:ascii="Monaco" w:hAnsi="Monaco" w:cs="Monaco"/>
-                <w:color w:val="AB3000"/>
-                <w:lang w:val="en-US"/>
-              </w:rPr>
-              <w:t>assertHtmlWithExpectedOutput</w:t>
-            </w:r>
-            <w:r>
-              <w:rPr>
-                <w:rFonts w:ascii="Monaco" w:hAnsi="Monaco" w:cs="Monaco"/>
-                <w:color w:val="000000"/>
-                <w:lang w:val="en-US"/>
-              </w:rPr>
-              <w:t>(</w:t>
+                <w:color w:val="2A00FF"/>
+                <w:sz w:val="16"/>
+                <w:szCs w:val="16"/>
+                <w:highlight w:val="lightGray"/>
+                <w:lang w:val="en-US"/>
+              </w:rPr>
+              <w:t>((App.ViewModel().p2.value()==null? '' : App.ViewModel().p2.value()[0] &lt; App.ViewModel().p3.value())&amp;&amp;</w:t>
             </w:r>
           </w:p>
           <w:p>
@@ -20814,151 +20628,55 @@
               <w:adjustRightInd w:val="0"/>
               <w:rPr>
                 <w:rFonts w:ascii="Monaco" w:hAnsi="Monaco" w:cs="Monaco"/>
+                <w:sz w:val="16"/>
+                <w:szCs w:val="16"/>
                 <w:lang w:val="en-US"/>
               </w:rPr>
             </w:pPr>
-            <w:r>
-              <w:rPr>
-                <w:rFonts w:ascii="Monaco" w:hAnsi="Monaco" w:cs="Monaco"/>
-                <w:color w:val="000000"/>
-                <w:lang w:val="en-US"/>
-              </w:rPr>
-              <w:tab/>
-            </w:r>
-            <w:r>
-              <w:rPr>
-                <w:rFonts w:ascii="Monaco" w:hAnsi="Monaco" w:cs="Monaco"/>
-                <w:color w:val="000000"/>
-                <w:lang w:val="en-US"/>
-              </w:rPr>
-              <w:tab/>
-            </w:r>
             <w:r>
               <w:rPr>
                 <w:rFonts w:ascii="Monaco" w:hAnsi="Monaco" w:cs="Monaco"/>
                 <w:color w:val="2A00FF"/>
-                <w:lang w:val="en-US"/>
-              </w:rPr>
-              <w:t>'''</w:t>
+                <w:sz w:val="16"/>
+                <w:szCs w:val="16"/>
+                <w:highlight w:val="lightGray"/>
+                <w:lang w:val="en-US"/>
+              </w:rPr>
+              <w:t>(App.ViewModel().test.value() != "somestring")))</w:t>
             </w:r>
             <w:r>
               <w:rPr>
                 <w:rFonts w:ascii="Monaco" w:hAnsi="Monaco" w:cs="Monaco"/>
                 <w:color w:val="2A00FF"/>
-                <w:highlight w:val="lightGray"/>
-                <w:lang w:val="en-US"/>
-              </w:rPr>
-              <w:t>&lt;section class="main-description"&gt;</w:t>
+                <w:sz w:val="16"/>
+                <w:szCs w:val="16"/>
+                <w:lang w:val="en-US"/>
+              </w:rPr>
+              <w:t>'''</w:t>
+            </w:r>
+            <w:r>
+              <w:rPr>
+                <w:rFonts w:ascii="Monaco" w:hAnsi="Monaco" w:cs="Monaco"/>
+                <w:color w:val="000000"/>
+                <w:sz w:val="16"/>
+                <w:szCs w:val="16"/>
+                <w:lang w:val="en-US"/>
+              </w:rPr>
+              <w:t>)</w:t>
             </w:r>
           </w:p>
           <w:p>
             <w:pPr>
-              <w:widowControl w:val="0"/>
-              <w:autoSpaceDE w:val="0"/>
-              <w:autoSpaceDN w:val="0"/>
-              <w:adjustRightInd w:val="0"/>
+              <w:rPr>
+                <w:lang w:val="en-US"/>
+              </w:rPr>
+            </w:pPr>
+            <w:r>
               <w:rPr>
                 <w:rFonts w:ascii="Monaco" w:hAnsi="Monaco" w:cs="Monaco"/>
-                <w:lang w:val="en-US"/>
-              </w:rPr>
-            </w:pPr>
-            <w:r>
-              <w:rPr>
-                <w:rFonts w:ascii="Monaco" w:hAnsi="Monaco" w:cs="Monaco"/>
-                <w:color w:val="2A00FF"/>
-                <w:highlight w:val="lightGray"/>
-                <w:lang w:val="en-US"/>
-              </w:rPr>
-              <w:t xml:space="preserve">                main app description</w:t>
-            </w:r>
-          </w:p>
-          <w:p>
-            <w:pPr>
-              <w:widowControl w:val="0"/>
-              <w:autoSpaceDE w:val="0"/>
-              <w:autoSpaceDN w:val="0"/>
-              <w:adjustRightInd w:val="0"/>
-              <w:rPr>
-                <w:rFonts w:ascii="Monaco" w:hAnsi="Monaco" w:cs="Monaco"/>
-                <w:lang w:val="en-US"/>
-              </w:rPr>
-            </w:pPr>
-            <w:r>
-              <w:rPr>
-                <w:rFonts w:ascii="Monaco" w:hAnsi="Monaco" w:cs="Monaco"/>
-                <w:color w:val="2A00FF"/>
-                <w:highlight w:val="lightGray"/>
-                <w:lang w:val="en-US"/>
-              </w:rPr>
-              <w:t xml:space="preserve">            &lt;/section&gt;</w:t>
-            </w:r>
-          </w:p>
-          <w:p>
-            <w:pPr>
-              <w:widowControl w:val="0"/>
-              <w:autoSpaceDE w:val="0"/>
-              <w:autoSpaceDN w:val="0"/>
-              <w:adjustRightInd w:val="0"/>
-              <w:rPr>
-                <w:rFonts w:ascii="Monaco" w:hAnsi="Monaco" w:cs="Monaco"/>
-                <w:lang w:val="en-US"/>
-              </w:rPr>
-            </w:pPr>
-            <w:r>
-              <w:rPr>
-                <w:rFonts w:ascii="Monaco" w:hAnsi="Monaco" w:cs="Monaco"/>
-                <w:color w:val="2A00FF"/>
-                <w:lang w:val="en-US"/>
-              </w:rPr>
-              <w:t xml:space="preserve">            '''</w:t>
-            </w:r>
-            <w:r>
-              <w:rPr>
-                <w:rFonts w:ascii="Monaco" w:hAnsi="Monaco" w:cs="Monaco"/>
-                <w:color w:val="000000"/>
-                <w:lang w:val="en-US"/>
-              </w:rPr>
-              <w:t>)</w:t>
-            </w:r>
-          </w:p>
-          <w:p>
-            <w:pPr>
-              <w:widowControl w:val="0"/>
-              <w:autoSpaceDE w:val="0"/>
-              <w:autoSpaceDN w:val="0"/>
-              <w:adjustRightInd w:val="0"/>
-              <w:rPr>
-                <w:rFonts w:ascii="Monaco" w:hAnsi="Monaco" w:cs="Monaco"/>
-                <w:lang w:val="en-US"/>
-              </w:rPr>
-            </w:pPr>
-            <w:r>
-              <w:rPr>
-                <w:rFonts w:ascii="Monaco" w:hAnsi="Monaco" w:cs="Monaco"/>
-                <w:color w:val="000000"/>
-                <w:lang w:val="en-US"/>
-              </w:rPr>
-              <w:tab/>
-            </w:r>
-            <w:r>
-              <w:rPr>
-                <w:rFonts w:ascii="Monaco" w:hAnsi="Monaco" w:cs="Monaco"/>
-                <w:color w:val="000000"/>
-                <w:lang w:val="en-US"/>
-              </w:rPr>
-              <w:tab/>
-            </w:r>
-          </w:p>
-          <w:p>
-            <w:pPr>
-              <w:rPr>
-                <w:lang w:val="en-US"/>
-              </w:rPr>
-            </w:pPr>
-            <w:r>
-              <w:rPr>
-                <w:rFonts w:ascii="Monaco" w:hAnsi="Monaco" w:cs="Monaco"/>
-                <w:color w:val="000000"/>
+                <w:color w:val="000000"/>
+                <w:sz w:val="16"/>
+                <w:szCs w:val="16"/>
                 <w:lang w:val="en-US"/>
               </w:rPr>
               <w:tab/>
@@ -20968,10 +20686,23 @@
         </w:tc>
       </w:tr>
     </w:tbl>
-    <w:p/>
+    <w:p>
+      <w:pPr>
+        <w:rPr>
+          <w:lang w:val="en-US"/>
+        </w:rPr>
+      </w:pPr>
+    </w:p>
+    <w:p>
+      <w:pPr>
+        <w:rPr>
+          <w:lang w:val="en-US"/>
+        </w:rPr>
+      </w:pPr>
+    </w:p>
     <w:sectPr>
-      <w:headerReference w:type="default" r:id="rId20"/>
-      <w:footerReference w:type="default" r:id="rId21"/>
+      <w:headerReference w:type="default" r:id="rId18"/>
+      <w:footerReference w:type="default" r:id="rId19"/>
       <w:pgSz w:w="11900" w:h="16840"/>
       <w:pgMar w:top="1440" w:right="1247" w:bottom="1440" w:left="1247" w:header="709" w:footer="709" w:gutter="0"/>
       <w:cols w:space="708"/>
@@ -21284,7 +21015,7 @@
         <w:sz w:val="18"/>
         <w:szCs w:val="18"/>
       </w:rPr>
-      <w:t>18</w:t>
+      <w:t>17</w:t>
     </w:r>
     <w:r>
       <w:rPr>
@@ -21366,7 +21097,7 @@
         <w:sz w:val="18"/>
         <w:szCs w:val="18"/>
       </w:rPr>
-      <w:t>11</w:t>
+      <w:t>9</w:t>
     </w:r>
     <w:r>
       <w:rPr>
@@ -21415,7 +21146,7 @@
         <w:sz w:val="18"/>
         <w:szCs w:val="18"/>
       </w:rPr>
-      <w:t>19</w:t>
+      <w:t>17</w:t>
     </w:r>
     <w:r>
       <w:rPr>
@@ -24467,7 +24198,7 @@
 </file>
 
 <file path=customXml/itemProps1.xml><?xml version="1.0" encoding="utf-8"?>
-<ds:datastoreItem xmlns:ds="http://schemas.openxmlformats.org/officeDocument/2006/customXml" ds:itemID="{5A8CF01D-C5B5-D94A-94F4-EAB766D7D1AD}">
+<ds:datastoreItem xmlns:ds="http://schemas.openxmlformats.org/officeDocument/2006/customXml" ds:itemID="{4D851A02-6624-0B41-869A-15AC18362BCE}">
   <ds:schemaRefs>
     <ds:schemaRef ds:uri="http://schemas.openxmlformats.org/officeDocument/2006/bibliography"/>
   </ds:schemaRefs>

</xml_diff>